<commit_message>
Update biểu đồ class DRAFF. Sẽ update bản mới sau
</commit_message>
<xml_diff>
--- a/DOCUMENTS/ProjectDocument.docx
+++ b/DOCUMENTS/ProjectDocument.docx
@@ -4449,20 +4449,38 @@
             <v:path o:extrusionok="f" gradientshapeok="t" o:connecttype="rect"/>
             <o:lock v:ext="edit" aspectratio="t"/>
           </v:shapetype>
-          <v:shape id="_x0000_i1025" type="#_x0000_t75" style="width:467.5pt;height:331pt" o:ole="">
+          <v:shape id="_x0000_i1025" type="#_x0000_t75" style="width:467.25pt;height:330.75pt" o:ole="">
             <v:imagedata r:id="rId19" o:title=""/>
           </v:shape>
-          <o:OLEObject Type="Embed" ProgID="Visio.Drawing.15" ShapeID="_x0000_i1025" DrawAspect="Content" ObjectID="_1443175406" r:id="rId20"/>
+          <o:OLEObject Type="Embed" ProgID="Visio.Drawing.15" ShapeID="_x0000_i1025" DrawAspect="Content" ObjectID="_1443189958" r:id="rId20"/>
         </w:object>
+      </w:r>
+    </w:p>
+    <w:p>
+      <w:r>
+        <w:t>Cấu trúc lớp ứng dụng (Chưa đầy đủ</w:t>
       </w:r>
       <w:bookmarkStart w:id="0" w:name="_GoBack"/>
       <w:bookmarkEnd w:id="0"/>
+      <w:r>
+        <w:t>)</w:t>
+      </w:r>
+    </w:p>
+    <w:p>
+      <w:r>
+        <w:object w:dxaOrig="14130" w:dyaOrig="11580">
+          <v:shape id="_x0000_i1026" type="#_x0000_t75" style="width:468pt;height:383.25pt" o:ole="">
+            <v:imagedata r:id="rId21" o:title=""/>
+          </v:shape>
+          <o:OLEObject Type="Embed" ProgID="Visio.Drawing.15" ShapeID="_x0000_i1026" DrawAspect="Content" ObjectID="_1443189959" r:id="rId22"/>
+        </w:object>
+      </w:r>
     </w:p>
     <w:sectPr>
-      <w:headerReference w:type="even" r:id="rId21"/>
-      <w:headerReference w:type="default" r:id="rId22"/>
-      <w:footerReference w:type="even" r:id="rId23"/>
-      <w:footerReference w:type="default" r:id="rId24"/>
+      <w:headerReference w:type="even" r:id="rId23"/>
+      <w:headerReference w:type="default" r:id="rId24"/>
+      <w:footerReference w:type="even" r:id="rId25"/>
+      <w:footerReference w:type="default" r:id="rId26"/>
       <w:type w:val="continuous"/>
       <w:pgSz w:w="12240" w:h="15840" w:code="1"/>
       <w:pgMar w:top="1440" w:right="1440" w:bottom="1440" w:left="1440" w:header="720" w:footer="720" w:gutter="0"/>
@@ -4617,7 +4635,7 @@
       <w:rPr>
         <w:noProof/>
       </w:rPr>
-      <w:t>6</w:t>
+      <w:t>8</w:t>
     </w:r>
     <w:r>
       <w:rPr>
@@ -4662,7 +4680,7 @@
       <w:rPr>
         <w:noProof/>
       </w:rPr>
-      <w:t>7</w:t>
+      <w:t>9</w:t>
     </w:r>
     <w:r>
       <w:rPr>
@@ -4736,6 +4754,7 @@
         <w:dataBinding w:prefixMappings="xmlns:ns0='http://schemas.openxmlformats.org/package/2006/metadata/core-properties' xmlns:ns1='http://purl.org/dc/elements/1.1/'" w:xpath="/ns0:coreProperties[1]/ns1:title[1]" w:storeItemID="{6C3C8BC8-F283-45AE-878A-BAB7291924A1}"/>
         <w:text/>
       </w:sdtPr>
+      <w:sdtEndPr/>
       <w:sdtContent>
         <w:r>
           <w:rPr>
@@ -4784,6 +4803,7 @@
         <w:dataBinding w:prefixMappings="xmlns:ns0='http://schemas.openxmlformats.org/package/2006/metadata/core-properties' xmlns:ns1='http://purl.org/dc/elements/1.1/'" w:xpath="/ns0:coreProperties[1]/ns1:title[1]" w:storeItemID="{6C3C8BC8-F283-45AE-878A-BAB7291924A1}"/>
         <w:text/>
       </w:sdtPr>
+      <w:sdtEndPr/>
       <w:sdtContent>
         <w:r>
           <w:rPr>
@@ -5794,6 +5814,7 @@
   <w:style w:type="character" w:default="1" w:styleId="DefaultParagraphFont">
     <w:name w:val="Default Paragraph Font"/>
     <w:uiPriority w:val="1"/>
+    <w:semiHidden/>
     <w:unhideWhenUsed/>
   </w:style>
   <w:style w:type="table" w:default="1" w:styleId="TableNormal">
@@ -9155,159 +9176,159 @@
     </dgm:pt>
   </dgm:ptLst>
   <dgm:cxnLst>
-    <dgm:cxn modelId="{F83640E3-DC0D-4DB0-BB65-A5CFDA00A5C0}" type="presOf" srcId="{3E4932E3-9904-4E4D-BB95-46C13CD0E61B}" destId="{D9191535-5045-45F7-AEE8-4C43A915BC01}" srcOrd="1" destOrd="0" presId="urn:microsoft.com/office/officeart/2005/8/layout/orgChart1"/>
-    <dgm:cxn modelId="{01095011-AA00-4E0A-941F-2ADA421715D1}" type="presOf" srcId="{70A3B51A-4A33-48B2-AB04-7ECB92277846}" destId="{BB2430FF-24AD-42A4-8F52-02A212896345}" srcOrd="0" destOrd="0" presId="urn:microsoft.com/office/officeart/2005/8/layout/orgChart1"/>
+    <dgm:cxn modelId="{57CC32FA-C2C1-4CAA-BBF2-AF1F460FD1FE}" type="presOf" srcId="{1CF1677A-89AB-4EEA-830E-9B4E5E432A9E}" destId="{E23E029F-CCDE-4802-BD5B-E72E69DC220C}" srcOrd="0" destOrd="0" presId="urn:microsoft.com/office/officeart/2005/8/layout/orgChart1"/>
+    <dgm:cxn modelId="{1AD898A4-8F59-426F-B2DF-4925540A8A82}" type="presOf" srcId="{BC1AD899-87F9-4775-869D-A72B7DF0C72C}" destId="{CAA55F84-03E5-46DA-B715-C287C9354FEE}" srcOrd="0" destOrd="0" presId="urn:microsoft.com/office/officeart/2005/8/layout/orgChart1"/>
     <dgm:cxn modelId="{67754A02-6AD1-4B26-B2D7-1241ED137D05}" srcId="{6464EB7C-E2B0-48C8-B6CB-400C077811F1}" destId="{1CF1677A-89AB-4EEA-830E-9B4E5E432A9E}" srcOrd="1" destOrd="0" parTransId="{BC1AD899-87F9-4775-869D-A72B7DF0C72C}" sibTransId="{C0C5D6DC-22A6-482E-AFD0-A80BE37BE41A}"/>
+    <dgm:cxn modelId="{EA94164E-C451-491A-8A2F-2BE5A962A15B}" type="presOf" srcId="{0367742A-93B9-4415-A5EE-A1DC119D25D0}" destId="{91009747-C1A1-4F22-BB98-913DF8E30579}" srcOrd="0" destOrd="0" presId="urn:microsoft.com/office/officeart/2005/8/layout/orgChart1"/>
+    <dgm:cxn modelId="{F19C9D38-3203-4502-83A5-946F1D16C797}" type="presOf" srcId="{444B7BC7-3150-49E7-94D5-12EC010AFF40}" destId="{6B781BB0-06EF-4521-8DFA-49912335E089}" srcOrd="0" destOrd="0" presId="urn:microsoft.com/office/officeart/2005/8/layout/orgChart1"/>
     <dgm:cxn modelId="{11B13379-485B-4D76-9A0E-A0C769EBC537}" srcId="{EA6C5638-027D-474C-9370-612708DB4C89}" destId="{12C1E8D5-F73B-42C0-810F-5F7B8DED3D73}" srcOrd="0" destOrd="0" parTransId="{0367742A-93B9-4415-A5EE-A1DC119D25D0}" sibTransId="{53E3C6C5-E18F-4099-B5E1-7DB70FECBB78}"/>
-    <dgm:cxn modelId="{245E39F4-934A-42C5-9F7D-3FEF51F3580B}" type="presOf" srcId="{12C1E8D5-F73B-42C0-810F-5F7B8DED3D73}" destId="{F4E377A4-1C1B-4BAB-A6FD-F12918D00C40}" srcOrd="0" destOrd="0" presId="urn:microsoft.com/office/officeart/2005/8/layout/orgChart1"/>
+    <dgm:cxn modelId="{77DE404C-1047-456B-9449-3895000FC170}" type="presOf" srcId="{4032D39A-3B8C-400E-B2CA-7DB5304CF75B}" destId="{26928F67-D30B-46F7-9BBC-A714A69E9E36}" srcOrd="0" destOrd="0" presId="urn:microsoft.com/office/officeart/2005/8/layout/orgChart1"/>
+    <dgm:cxn modelId="{0DA2A201-950F-472E-A602-795C4166CE92}" type="presOf" srcId="{457CE7AE-7F1A-4EDD-B6A3-95B1BA77BB65}" destId="{D0951799-027E-4A32-B52A-E9644BF581E7}" srcOrd="1" destOrd="0" presId="urn:microsoft.com/office/officeart/2005/8/layout/orgChart1"/>
+    <dgm:cxn modelId="{16EA08B8-77DE-4237-93E5-71A7E1C30C80}" type="presOf" srcId="{479E2329-2B33-422E-AD78-307D0762B7C4}" destId="{3A03A460-9002-4370-A199-EAB960EF48AB}" srcOrd="0" destOrd="0" presId="urn:microsoft.com/office/officeart/2005/8/layout/orgChart1"/>
+    <dgm:cxn modelId="{A58B118B-0F91-4292-AF3F-E9F809A95BCF}" type="presOf" srcId="{ECEC3F93-BCA5-4C6D-961C-952B5015EE92}" destId="{30D701ED-2649-4A45-ACE7-7CD7009565A7}" srcOrd="1" destOrd="0" presId="urn:microsoft.com/office/officeart/2005/8/layout/orgChart1"/>
+    <dgm:cxn modelId="{547FD580-60F2-49F1-86AD-4AFB60AEA53F}" type="presOf" srcId="{D9FEE71A-3A78-4336-9481-EA5BDB67B427}" destId="{36715243-9A80-4E76-A8B9-B96A2736DE92}" srcOrd="1" destOrd="0" presId="urn:microsoft.com/office/officeart/2005/8/layout/orgChart1"/>
     <dgm:cxn modelId="{2CFF5819-05A2-47D4-B160-35447D4D748C}" srcId="{E5FA33B7-BF71-4249-8AB9-65061B368AB7}" destId="{6464EB7C-E2B0-48C8-B6CB-400C077811F1}" srcOrd="0" destOrd="0" parTransId="{8A20AE20-174A-4D71-9C3B-8E0BFEDC5534}" sibTransId="{D07DF64C-2974-45EB-B3B3-708A7E9FB9EC}"/>
-    <dgm:cxn modelId="{CABC3105-784D-4904-8266-8D278C78CEA1}" type="presOf" srcId="{C6EDD247-6B51-4B26-BF0D-831060C39726}" destId="{91C97270-D272-4C21-A435-BEFDD9B10CD7}" srcOrd="0" destOrd="0" presId="urn:microsoft.com/office/officeart/2005/8/layout/orgChart1"/>
-    <dgm:cxn modelId="{C4A74F0D-BF3E-4297-9E29-F32A26496C42}" type="presOf" srcId="{D9FEE71A-3A78-4336-9481-EA5BDB67B427}" destId="{857A08EE-ED24-48DA-BF3D-30B9246EC1B6}" srcOrd="0" destOrd="0" presId="urn:microsoft.com/office/officeart/2005/8/layout/orgChart1"/>
-    <dgm:cxn modelId="{6105C852-8D8A-442C-8C16-4EB9EA45B330}" type="presOf" srcId="{B3369E30-89EF-49D7-B36F-A57DCBF1ACF6}" destId="{A5A42A08-E06F-4587-9B5F-F709ADACD0C2}" srcOrd="0" destOrd="0" presId="urn:microsoft.com/office/officeart/2005/8/layout/orgChart1"/>
-    <dgm:cxn modelId="{FA641C80-D5E3-40EF-A248-54B96B209EAA}" type="presOf" srcId="{DFC82849-1F16-4B88-82C7-FD5907F03C82}" destId="{BFFE3508-8344-41AA-8992-993D935BCEF6}" srcOrd="0" destOrd="0" presId="urn:microsoft.com/office/officeart/2005/8/layout/orgChart1"/>
+    <dgm:cxn modelId="{1CB14A83-C3E4-41EA-84EF-FBE3640429FE}" type="presOf" srcId="{543D3CCA-B779-4AA9-8D5E-45EA382DB9DC}" destId="{BA22B9A5-25FC-4909-AD94-9A4716C6DA77}" srcOrd="0" destOrd="0" presId="urn:microsoft.com/office/officeart/2005/8/layout/orgChart1"/>
+    <dgm:cxn modelId="{687DB5F9-1112-4387-B72A-C6EA868834A7}" type="presOf" srcId="{C6EDD247-6B51-4B26-BF0D-831060C39726}" destId="{91C97270-D272-4C21-A435-BEFDD9B10CD7}" srcOrd="0" destOrd="0" presId="urn:microsoft.com/office/officeart/2005/8/layout/orgChart1"/>
+    <dgm:cxn modelId="{63261A97-2A2F-4712-B89E-AC036180B2EB}" type="presOf" srcId="{3E4932E3-9904-4E4D-BB95-46C13CD0E61B}" destId="{D9191535-5045-45F7-AEE8-4C43A915BC01}" srcOrd="1" destOrd="0" presId="urn:microsoft.com/office/officeart/2005/8/layout/orgChart1"/>
     <dgm:cxn modelId="{E09F6052-0C78-4CC8-B31F-DB1106A92B74}" srcId="{EA6C5638-027D-474C-9370-612708DB4C89}" destId="{4D49E39B-A341-4B49-AC15-776780585700}" srcOrd="4" destOrd="0" parTransId="{444B7BC7-3150-49E7-94D5-12EC010AFF40}" sibTransId="{298C02B0-9442-4653-9E2D-60AED89E357A}"/>
-    <dgm:cxn modelId="{1F9B0A0D-76D8-48FA-8570-A340716E7E3F}" type="presOf" srcId="{4032D39A-3B8C-400E-B2CA-7DB5304CF75B}" destId="{26928F67-D30B-46F7-9BBC-A714A69E9E36}" srcOrd="0" destOrd="0" presId="urn:microsoft.com/office/officeart/2005/8/layout/orgChart1"/>
-    <dgm:cxn modelId="{5439CA27-1817-4FFF-9C97-4034F32B6C18}" type="presOf" srcId="{479E2329-2B33-422E-AD78-307D0762B7C4}" destId="{3A03A460-9002-4370-A199-EAB960EF48AB}" srcOrd="0" destOrd="0" presId="urn:microsoft.com/office/officeart/2005/8/layout/orgChart1"/>
+    <dgm:cxn modelId="{688D175B-D0EF-4EF3-9F60-29B5C37F0A6E}" type="presOf" srcId="{6464EB7C-E2B0-48C8-B6CB-400C077811F1}" destId="{CEB972D6-E843-40E2-AE0F-EE163E8F94A1}" srcOrd="0" destOrd="0" presId="urn:microsoft.com/office/officeart/2005/8/layout/orgChart1"/>
+    <dgm:cxn modelId="{7B0978B0-2573-477C-8353-93AB59D3378A}" type="presOf" srcId="{DFC82849-1F16-4B88-82C7-FD5907F03C82}" destId="{BFFE3508-8344-41AA-8992-993D935BCEF6}" srcOrd="0" destOrd="0" presId="urn:microsoft.com/office/officeart/2005/8/layout/orgChart1"/>
     <dgm:cxn modelId="{987C5417-09AA-4F3B-BE48-C0EEA76D45A8}" srcId="{B3369E30-89EF-49D7-B36F-A57DCBF1ACF6}" destId="{71A650F8-DAB6-4F7F-B52C-10133A364DC7}" srcOrd="1" destOrd="0" parTransId="{B24BE5A4-AD33-4B85-BB98-832D9F1096F3}" sibTransId="{58D214E2-A676-46CC-93A7-BFCB45FD6E8E}"/>
+    <dgm:cxn modelId="{7F8E217F-3657-4E06-9085-CB9E9B216577}" type="presOf" srcId="{543D3CCA-B779-4AA9-8D5E-45EA382DB9DC}" destId="{7F1CD5BD-A8C9-4BED-9053-A0C3DCAF6B00}" srcOrd="1" destOrd="0" presId="urn:microsoft.com/office/officeart/2005/8/layout/orgChart1"/>
     <dgm:cxn modelId="{E96115D3-01B5-4201-B143-BDE5E53674CB}" srcId="{E5FA33B7-BF71-4249-8AB9-65061B368AB7}" destId="{EA6C5638-027D-474C-9370-612708DB4C89}" srcOrd="1" destOrd="0" parTransId="{A93C9ABF-3482-4227-88A2-0CE80BDF503C}" sibTransId="{B3E5D85F-DE56-42E6-BEB9-83F016B353BB}"/>
+    <dgm:cxn modelId="{1546BFD7-D86E-47FE-ABC2-A4770764C2D6}" type="presOf" srcId="{71A650F8-DAB6-4F7F-B52C-10133A364DC7}" destId="{FBE39AD1-E14F-439B-9591-CD0AC1081963}" srcOrd="0" destOrd="0" presId="urn:microsoft.com/office/officeart/2005/8/layout/orgChart1"/>
     <dgm:cxn modelId="{1BE8C350-4D10-49E2-A8FF-56AAF27685F1}" srcId="{C6EDD247-6B51-4B26-BF0D-831060C39726}" destId="{E5FA33B7-BF71-4249-8AB9-65061B368AB7}" srcOrd="0" destOrd="0" parTransId="{A91470EB-3F59-498C-A2DA-9378FCF904AA}" sibTransId="{1B26850F-596B-4719-B151-5A63D067C0BE}"/>
-    <dgm:cxn modelId="{4FF0DAD7-E98C-498C-8DB6-23AA4A6C36A4}" type="presOf" srcId="{6464EB7C-E2B0-48C8-B6CB-400C077811F1}" destId="{607412C2-77B1-4101-9C91-A4C8488CAF4D}" srcOrd="1" destOrd="0" presId="urn:microsoft.com/office/officeart/2005/8/layout/orgChart1"/>
+    <dgm:cxn modelId="{CA30361E-FB69-4C53-BE5B-5829FE92A6D7}" type="presOf" srcId="{B24BE5A4-AD33-4B85-BB98-832D9F1096F3}" destId="{6752AD31-53F2-4684-A0AF-03BDDC679F2F}" srcOrd="0" destOrd="0" presId="urn:microsoft.com/office/officeart/2005/8/layout/orgChart1"/>
+    <dgm:cxn modelId="{79E84E59-63D0-4469-8282-29970FD66ACE}" type="presOf" srcId="{4D49E39B-A341-4B49-AC15-776780585700}" destId="{FABAE31A-B212-438A-AA04-253EF16BAACC}" srcOrd="0" destOrd="0" presId="urn:microsoft.com/office/officeart/2005/8/layout/orgChart1"/>
+    <dgm:cxn modelId="{173B5281-7644-4852-A8C7-6B7E0A90C7AD}" type="presOf" srcId="{457CE7AE-7F1A-4EDD-B6A3-95B1BA77BB65}" destId="{1A36E078-AAD3-4E03-9DAD-FD69611A98D1}" srcOrd="0" destOrd="0" presId="urn:microsoft.com/office/officeart/2005/8/layout/orgChart1"/>
     <dgm:cxn modelId="{EA87CFAE-00C4-4384-B180-95BF38B4F2CE}" srcId="{6464EB7C-E2B0-48C8-B6CB-400C077811F1}" destId="{DFC82849-1F16-4B88-82C7-FD5907F03C82}" srcOrd="2" destOrd="0" parTransId="{7083DB90-661E-4B71-B5D9-2C0A9771DDB6}" sibTransId="{DE4308BF-7FB0-4A3D-ACFC-FEB49949B8FF}"/>
     <dgm:cxn modelId="{6F757F3F-81B7-4BFA-908C-F9E46E96F77D}" srcId="{EA6C5638-027D-474C-9370-612708DB4C89}" destId="{3E4932E3-9904-4E4D-BB95-46C13CD0E61B}" srcOrd="1" destOrd="0" parTransId="{479E2329-2B33-422E-AD78-307D0762B7C4}" sibTransId="{2CEBA884-38D9-4116-A413-E666011D13B2}"/>
-    <dgm:cxn modelId="{4506359D-3526-4F15-8C51-57B2E4D37453}" type="presOf" srcId="{114984BB-7FC3-42E3-B32D-1FD295DFF720}" destId="{3037C055-D06E-401D-B189-D981F19DE37F}" srcOrd="0" destOrd="0" presId="urn:microsoft.com/office/officeart/2005/8/layout/orgChart1"/>
+    <dgm:cxn modelId="{10DD887E-14EB-4560-B19C-2CF76A6F93C4}" type="presOf" srcId="{A93C9ABF-3482-4227-88A2-0CE80BDF503C}" destId="{8FCB252B-3307-47FD-BDC8-834D30E499B4}" srcOrd="0" destOrd="0" presId="urn:microsoft.com/office/officeart/2005/8/layout/orgChart1"/>
+    <dgm:cxn modelId="{7F2188A2-6CDE-4FCB-8F85-B499160B5AF0}" type="presOf" srcId="{7083DB90-661E-4B71-B5D9-2C0A9771DDB6}" destId="{2CB729D7-9FD9-4923-A592-F5EBD45F9A25}" srcOrd="0" destOrd="0" presId="urn:microsoft.com/office/officeart/2005/8/layout/orgChart1"/>
+    <dgm:cxn modelId="{6B037357-A728-4972-800C-B10F1AEE57E8}" type="presOf" srcId="{D9FEE71A-3A78-4336-9481-EA5BDB67B427}" destId="{857A08EE-ED24-48DA-BF3D-30B9246EC1B6}" srcOrd="0" destOrd="0" presId="urn:microsoft.com/office/officeart/2005/8/layout/orgChart1"/>
     <dgm:cxn modelId="{0FF9D904-A541-408D-9A8A-8352A5E36093}" srcId="{B3369E30-89EF-49D7-B36F-A57DCBF1ACF6}" destId="{543D3CCA-B779-4AA9-8D5E-45EA382DB9DC}" srcOrd="0" destOrd="0" parTransId="{70A3B51A-4A33-48B2-AB04-7ECB92277846}" sibTransId="{AD028C04-3AF1-40AE-A94D-48274F77FC07}"/>
-    <dgm:cxn modelId="{F94C1DE1-3F4C-4CD2-85D5-6A4A2528750D}" type="presOf" srcId="{3E4932E3-9904-4E4D-BB95-46C13CD0E61B}" destId="{2C2CB86A-B2B9-4966-9301-087BCD3C9AD9}" srcOrd="0" destOrd="0" presId="urn:microsoft.com/office/officeart/2005/8/layout/orgChart1"/>
-    <dgm:cxn modelId="{2E788AD9-75BF-4DED-916D-B2E5999C0F33}" type="presOf" srcId="{D61597A2-5CA4-49FA-A679-72E4CAB03E6F}" destId="{2111E2C1-0CA1-4E04-A9E9-63B01DF3FB7B}" srcOrd="0" destOrd="0" presId="urn:microsoft.com/office/officeart/2005/8/layout/orgChart1"/>
-    <dgm:cxn modelId="{8FFA36B2-F663-43A8-A2EA-F3AA960BC822}" type="presOf" srcId="{71A650F8-DAB6-4F7F-B52C-10133A364DC7}" destId="{FBE39AD1-E14F-439B-9591-CD0AC1081963}" srcOrd="0" destOrd="0" presId="urn:microsoft.com/office/officeart/2005/8/layout/orgChart1"/>
-    <dgm:cxn modelId="{829F0804-F220-4BFC-809E-EEEBA79FB50F}" type="presOf" srcId="{457CE7AE-7F1A-4EDD-B6A3-95B1BA77BB65}" destId="{D0951799-027E-4A32-B52A-E9644BF581E7}" srcOrd="1" destOrd="0" presId="urn:microsoft.com/office/officeart/2005/8/layout/orgChart1"/>
-    <dgm:cxn modelId="{5C3F4822-562C-4037-A9C4-C985B2363CA9}" type="presOf" srcId="{E5FA33B7-BF71-4249-8AB9-65061B368AB7}" destId="{D8CA7B4E-50DE-476C-9955-39DA60A8A05F}" srcOrd="1" destOrd="0" presId="urn:microsoft.com/office/officeart/2005/8/layout/orgChart1"/>
-    <dgm:cxn modelId="{00914608-C56E-458A-BCC8-ECC9BC03C487}" type="presOf" srcId="{E5FA33B7-BF71-4249-8AB9-65061B368AB7}" destId="{C79D39C0-54C8-4E21-AC93-4D86DF256C43}" srcOrd="0" destOrd="0" presId="urn:microsoft.com/office/officeart/2005/8/layout/orgChart1"/>
-    <dgm:cxn modelId="{B06CC515-6C0E-4C2E-B798-AD4D9D16B6A8}" type="presOf" srcId="{B3369E30-89EF-49D7-B36F-A57DCBF1ACF6}" destId="{6A0B3C68-231D-4899-AF55-77BD2B06CC69}" srcOrd="1" destOrd="0" presId="urn:microsoft.com/office/officeart/2005/8/layout/orgChart1"/>
-    <dgm:cxn modelId="{A3B8F242-E94B-4342-9384-8EF4DECB1CF8}" type="presOf" srcId="{DFC82849-1F16-4B88-82C7-FD5907F03C82}" destId="{4E347E1C-1F98-4703-AB49-0F35F09B9764}" srcOrd="1" destOrd="0" presId="urn:microsoft.com/office/officeart/2005/8/layout/orgChart1"/>
-    <dgm:cxn modelId="{C03DDD9A-D7A1-4557-855C-53FAF2662D0B}" type="presOf" srcId="{1CF1677A-89AB-4EEA-830E-9B4E5E432A9E}" destId="{F4A37C97-FE54-49E7-962A-03D914831B1B}" srcOrd="1" destOrd="0" presId="urn:microsoft.com/office/officeart/2005/8/layout/orgChart1"/>
-    <dgm:cxn modelId="{1DA563A7-4C0A-4C35-82B7-3D0988226985}" type="presOf" srcId="{543D3CCA-B779-4AA9-8D5E-45EA382DB9DC}" destId="{BA22B9A5-25FC-4909-AD94-9A4716C6DA77}" srcOrd="0" destOrd="0" presId="urn:microsoft.com/office/officeart/2005/8/layout/orgChart1"/>
+    <dgm:cxn modelId="{E7D8A5E5-E3C4-42EC-BAE1-A6337FD5E468}" type="presOf" srcId="{E5FA33B7-BF71-4249-8AB9-65061B368AB7}" destId="{D8CA7B4E-50DE-476C-9955-39DA60A8A05F}" srcOrd="1" destOrd="0" presId="urn:microsoft.com/office/officeart/2005/8/layout/orgChart1"/>
+    <dgm:cxn modelId="{C475B2D8-68C2-4776-83D3-16FD6CFB3B95}" type="presOf" srcId="{7EDE7F74-C3A2-4EA3-95FA-CFA089D544ED}" destId="{A0858319-9F2D-4215-88FB-34291F2A9812}" srcOrd="0" destOrd="0" presId="urn:microsoft.com/office/officeart/2005/8/layout/orgChart1"/>
+    <dgm:cxn modelId="{6F60F81C-46A6-4103-BC9B-0994A07C4058}" type="presOf" srcId="{EA6C5638-027D-474C-9370-612708DB4C89}" destId="{43388941-A117-4DB9-8CD7-C99C062261CA}" srcOrd="0" destOrd="0" presId="urn:microsoft.com/office/officeart/2005/8/layout/orgChart1"/>
+    <dgm:cxn modelId="{C3658BE7-E5BA-4D7B-B053-496825E62875}" type="presOf" srcId="{12C1E8D5-F73B-42C0-810F-5F7B8DED3D73}" destId="{6203155C-2781-4A2A-9DBA-897AE60C30E9}" srcOrd="1" destOrd="0" presId="urn:microsoft.com/office/officeart/2005/8/layout/orgChart1"/>
+    <dgm:cxn modelId="{7D8A0942-4F33-4BBE-9DAE-592372DB307E}" type="presOf" srcId="{71A650F8-DAB6-4F7F-B52C-10133A364DC7}" destId="{BAAEA411-0A4F-46DB-81C0-2F29C353D051}" srcOrd="1" destOrd="0" presId="urn:microsoft.com/office/officeart/2005/8/layout/orgChart1"/>
     <dgm:cxn modelId="{24C7A788-8DD8-4B06-9D0B-84FCD1D17B01}" srcId="{E5FA33B7-BF71-4249-8AB9-65061B368AB7}" destId="{B3369E30-89EF-49D7-B36F-A57DCBF1ACF6}" srcOrd="2" destOrd="0" parTransId="{7EDE7F74-C3A2-4EA3-95FA-CFA089D544ED}" sibTransId="{7E75400C-2C1C-410B-991D-388BCA35F705}"/>
-    <dgm:cxn modelId="{2FE93E62-42A2-44C2-84A4-10D29ACCC66E}" type="presOf" srcId="{0367742A-93B9-4415-A5EE-A1DC119D25D0}" destId="{91009747-C1A1-4F22-BB98-913DF8E30579}" srcOrd="0" destOrd="0" presId="urn:microsoft.com/office/officeart/2005/8/layout/orgChart1"/>
     <dgm:cxn modelId="{96B5CE55-77AB-4165-9B2D-AC62FFC9B682}" srcId="{EA6C5638-027D-474C-9370-612708DB4C89}" destId="{D9FEE71A-3A78-4336-9481-EA5BDB67B427}" srcOrd="3" destOrd="0" parTransId="{114984BB-7FC3-42E3-B32D-1FD295DFF720}" sibTransId="{BFCA9B49-A04D-4B7A-95D2-FE33A1595F69}"/>
-    <dgm:cxn modelId="{B4644F2D-9D43-4CBA-A2D3-A1C507CBE9EF}" type="presOf" srcId="{ECEC3F93-BCA5-4C6D-961C-952B5015EE92}" destId="{9DACFD1A-FF7B-4D0C-872A-9BF71DBC1A7F}" srcOrd="0" destOrd="0" presId="urn:microsoft.com/office/officeart/2005/8/layout/orgChart1"/>
-    <dgm:cxn modelId="{84797D29-6EAD-4517-8F8C-8D429BD0128D}" type="presOf" srcId="{457CE7AE-7F1A-4EDD-B6A3-95B1BA77BB65}" destId="{1A36E078-AAD3-4E03-9DAD-FD69611A98D1}" srcOrd="0" destOrd="0" presId="urn:microsoft.com/office/officeart/2005/8/layout/orgChart1"/>
-    <dgm:cxn modelId="{AB3544AA-37BC-4D5C-B931-DBB5F13F3583}" type="presOf" srcId="{7083DB90-661E-4B71-B5D9-2C0A9771DDB6}" destId="{2CB729D7-9FD9-4923-A592-F5EBD45F9A25}" srcOrd="0" destOrd="0" presId="urn:microsoft.com/office/officeart/2005/8/layout/orgChart1"/>
-    <dgm:cxn modelId="{D77A0482-CFC4-41CC-B6C9-8A9629D44D7A}" type="presOf" srcId="{BC1AD899-87F9-4775-869D-A72B7DF0C72C}" destId="{CAA55F84-03E5-46DA-B715-C287C9354FEE}" srcOrd="0" destOrd="0" presId="urn:microsoft.com/office/officeart/2005/8/layout/orgChart1"/>
-    <dgm:cxn modelId="{670485B9-E049-4685-A5D7-4E82F2996C55}" type="presOf" srcId="{B24BE5A4-AD33-4B85-BB98-832D9F1096F3}" destId="{6752AD31-53F2-4684-A0AF-03BDDC679F2F}" srcOrd="0" destOrd="0" presId="urn:microsoft.com/office/officeart/2005/8/layout/orgChart1"/>
-    <dgm:cxn modelId="{B557F26F-69B6-4DC2-BD17-ADE275FC2FB1}" type="presOf" srcId="{4D49E39B-A341-4B49-AC15-776780585700}" destId="{FABAE31A-B212-438A-AA04-253EF16BAACC}" srcOrd="0" destOrd="0" presId="urn:microsoft.com/office/officeart/2005/8/layout/orgChart1"/>
-    <dgm:cxn modelId="{0AB9E411-8828-4430-8614-180FD6B9C018}" type="presOf" srcId="{ECEC3F93-BCA5-4C6D-961C-952B5015EE92}" destId="{30D701ED-2649-4A45-ACE7-7CD7009565A7}" srcOrd="1" destOrd="0" presId="urn:microsoft.com/office/officeart/2005/8/layout/orgChart1"/>
-    <dgm:cxn modelId="{67396A06-AE88-499F-8460-262F2FB00527}" type="presOf" srcId="{8A20AE20-174A-4D71-9C3B-8E0BFEDC5534}" destId="{24322FAB-8E22-4198-AC8B-AEDBD15EF6E0}" srcOrd="0" destOrd="0" presId="urn:microsoft.com/office/officeart/2005/8/layout/orgChart1"/>
+    <dgm:cxn modelId="{0EC5CD1E-7DCC-473B-AA9D-288DCB278A5F}" type="presOf" srcId="{4D49E39B-A341-4B49-AC15-776780585700}" destId="{9B5ED0BE-FC6D-4449-AA54-90F1FD7FD6AE}" srcOrd="1" destOrd="0" presId="urn:microsoft.com/office/officeart/2005/8/layout/orgChart1"/>
+    <dgm:cxn modelId="{704D525B-C84E-4AA5-9816-733EC34E4370}" type="presOf" srcId="{D61597A2-5CA4-49FA-A679-72E4CAB03E6F}" destId="{2111E2C1-0CA1-4E04-A9E9-63B01DF3FB7B}" srcOrd="0" destOrd="0" presId="urn:microsoft.com/office/officeart/2005/8/layout/orgChart1"/>
+    <dgm:cxn modelId="{92830CC7-DFAA-458F-A485-C4A3055F1EEC}" type="presOf" srcId="{1CF1677A-89AB-4EEA-830E-9B4E5E432A9E}" destId="{F4A37C97-FE54-49E7-962A-03D914831B1B}" srcOrd="1" destOrd="0" presId="urn:microsoft.com/office/officeart/2005/8/layout/orgChart1"/>
+    <dgm:cxn modelId="{40337F0C-D4BC-4DD0-BBA0-FD76610A93C9}" type="presOf" srcId="{114984BB-7FC3-42E3-B32D-1FD295DFF720}" destId="{3037C055-D06E-401D-B189-D981F19DE37F}" srcOrd="0" destOrd="0" presId="urn:microsoft.com/office/officeart/2005/8/layout/orgChart1"/>
+    <dgm:cxn modelId="{EF9AB637-D79C-4EDF-A30C-1A89365490DC}" type="presOf" srcId="{E5FA33B7-BF71-4249-8AB9-65061B368AB7}" destId="{C79D39C0-54C8-4E21-AC93-4D86DF256C43}" srcOrd="0" destOrd="0" presId="urn:microsoft.com/office/officeart/2005/8/layout/orgChart1"/>
+    <dgm:cxn modelId="{0D890178-50C2-4F51-A408-4BB7AC12221E}" type="presOf" srcId="{EA6C5638-027D-474C-9370-612708DB4C89}" destId="{606DE60B-0C87-4726-9FA9-F5472C233AFD}" srcOrd="1" destOrd="0" presId="urn:microsoft.com/office/officeart/2005/8/layout/orgChart1"/>
+    <dgm:cxn modelId="{65E20F65-C608-4518-854A-441568FA1D68}" type="presOf" srcId="{ECEC3F93-BCA5-4C6D-961C-952B5015EE92}" destId="{9DACFD1A-FF7B-4D0C-872A-9BF71DBC1A7F}" srcOrd="0" destOrd="0" presId="urn:microsoft.com/office/officeart/2005/8/layout/orgChart1"/>
+    <dgm:cxn modelId="{1E909CCA-63C5-4DB0-9C91-644ADF514467}" type="presOf" srcId="{DFC82849-1F16-4B88-82C7-FD5907F03C82}" destId="{4E347E1C-1F98-4703-AB49-0F35F09B9764}" srcOrd="1" destOrd="0" presId="urn:microsoft.com/office/officeart/2005/8/layout/orgChart1"/>
+    <dgm:cxn modelId="{E072E886-222C-472E-A596-2F87ACA2A34A}" type="presOf" srcId="{6464EB7C-E2B0-48C8-B6CB-400C077811F1}" destId="{607412C2-77B1-4101-9C91-A4C8488CAF4D}" srcOrd="1" destOrd="0" presId="urn:microsoft.com/office/officeart/2005/8/layout/orgChart1"/>
     <dgm:cxn modelId="{B7B443D9-1360-498C-B17E-067CD79E8199}" srcId="{6464EB7C-E2B0-48C8-B6CB-400C077811F1}" destId="{457CE7AE-7F1A-4EDD-B6A3-95B1BA77BB65}" srcOrd="0" destOrd="0" parTransId="{D61597A2-5CA4-49FA-A679-72E4CAB03E6F}" sibTransId="{3E713B4C-0699-4099-9A3F-B1B12078D2AD}"/>
-    <dgm:cxn modelId="{B830D081-8729-4D12-AE7C-D122EB3B5B08}" type="presOf" srcId="{1CF1677A-89AB-4EEA-830E-9B4E5E432A9E}" destId="{E23E029F-CCDE-4802-BD5B-E72E69DC220C}" srcOrd="0" destOrd="0" presId="urn:microsoft.com/office/officeart/2005/8/layout/orgChart1"/>
-    <dgm:cxn modelId="{6F76C72E-57C4-4473-8961-9E908C785C1F}" type="presOf" srcId="{D9FEE71A-3A78-4336-9481-EA5BDB67B427}" destId="{36715243-9A80-4E76-A8B9-B96A2736DE92}" srcOrd="1" destOrd="0" presId="urn:microsoft.com/office/officeart/2005/8/layout/orgChart1"/>
-    <dgm:cxn modelId="{899CDD5E-8C92-4BDB-B4F1-F3736D625730}" type="presOf" srcId="{543D3CCA-B779-4AA9-8D5E-45EA382DB9DC}" destId="{7F1CD5BD-A8C9-4BED-9053-A0C3DCAF6B00}" srcOrd="1" destOrd="0" presId="urn:microsoft.com/office/officeart/2005/8/layout/orgChart1"/>
-    <dgm:cxn modelId="{A2A5240B-C32C-4918-AAC6-D44D16FB0773}" type="presOf" srcId="{12C1E8D5-F73B-42C0-810F-5F7B8DED3D73}" destId="{6203155C-2781-4A2A-9DBA-897AE60C30E9}" srcOrd="1" destOrd="0" presId="urn:microsoft.com/office/officeart/2005/8/layout/orgChart1"/>
-    <dgm:cxn modelId="{3278A3F5-FBB0-4C80-83C1-DFC54A58B59D}" type="presOf" srcId="{EA6C5638-027D-474C-9370-612708DB4C89}" destId="{43388941-A117-4DB9-8CD7-C99C062261CA}" srcOrd="0" destOrd="0" presId="urn:microsoft.com/office/officeart/2005/8/layout/orgChart1"/>
-    <dgm:cxn modelId="{4D1237F7-EF37-4B76-96CD-E7B32783FDC9}" type="presOf" srcId="{444B7BC7-3150-49E7-94D5-12EC010AFF40}" destId="{6B781BB0-06EF-4521-8DFA-49912335E089}" srcOrd="0" destOrd="0" presId="urn:microsoft.com/office/officeart/2005/8/layout/orgChart1"/>
-    <dgm:cxn modelId="{A3F1CCD4-BDE2-4C3E-816A-C1DC3E626414}" type="presOf" srcId="{6464EB7C-E2B0-48C8-B6CB-400C077811F1}" destId="{CEB972D6-E843-40E2-AE0F-EE163E8F94A1}" srcOrd="0" destOrd="0" presId="urn:microsoft.com/office/officeart/2005/8/layout/orgChart1"/>
-    <dgm:cxn modelId="{38956312-0C28-4545-888E-3F61B43D8DC3}" type="presOf" srcId="{71A650F8-DAB6-4F7F-B52C-10133A364DC7}" destId="{BAAEA411-0A4F-46DB-81C0-2F29C353D051}" srcOrd="1" destOrd="0" presId="urn:microsoft.com/office/officeart/2005/8/layout/orgChart1"/>
-    <dgm:cxn modelId="{6049BCD5-46A6-4A9D-9CED-E153D8D95B0B}" type="presOf" srcId="{4D49E39B-A341-4B49-AC15-776780585700}" destId="{9B5ED0BE-FC6D-4449-AA54-90F1FD7FD6AE}" srcOrd="1" destOrd="0" presId="urn:microsoft.com/office/officeart/2005/8/layout/orgChart1"/>
-    <dgm:cxn modelId="{24C33E06-316D-4499-84A1-39FDF948BF04}" type="presOf" srcId="{EA6C5638-027D-474C-9370-612708DB4C89}" destId="{606DE60B-0C87-4726-9FA9-F5472C233AFD}" srcOrd="1" destOrd="0" presId="urn:microsoft.com/office/officeart/2005/8/layout/orgChart1"/>
-    <dgm:cxn modelId="{D125F601-D044-4123-8CD7-835DBD8E55B8}" type="presOf" srcId="{7EDE7F74-C3A2-4EA3-95FA-CFA089D544ED}" destId="{A0858319-9F2D-4215-88FB-34291F2A9812}" srcOrd="0" destOrd="0" presId="urn:microsoft.com/office/officeart/2005/8/layout/orgChart1"/>
+    <dgm:cxn modelId="{94B6DB0C-E263-4F36-855A-C303B16D688F}" type="presOf" srcId="{B3369E30-89EF-49D7-B36F-A57DCBF1ACF6}" destId="{6A0B3C68-231D-4899-AF55-77BD2B06CC69}" srcOrd="1" destOrd="0" presId="urn:microsoft.com/office/officeart/2005/8/layout/orgChart1"/>
+    <dgm:cxn modelId="{0F3EAD2A-FA53-4FA5-BCB4-D8C90CA4FDF0}" type="presOf" srcId="{12C1E8D5-F73B-42C0-810F-5F7B8DED3D73}" destId="{F4E377A4-1C1B-4BAB-A6FD-F12918D00C40}" srcOrd="0" destOrd="0" presId="urn:microsoft.com/office/officeart/2005/8/layout/orgChart1"/>
+    <dgm:cxn modelId="{D6565F32-C53A-469E-9EFE-541B5328ED1A}" type="presOf" srcId="{B3369E30-89EF-49D7-B36F-A57DCBF1ACF6}" destId="{A5A42A08-E06F-4587-9B5F-F709ADACD0C2}" srcOrd="0" destOrd="0" presId="urn:microsoft.com/office/officeart/2005/8/layout/orgChart1"/>
+    <dgm:cxn modelId="{CEB07915-AB9F-40DA-842B-3EAAE2437A76}" type="presOf" srcId="{3E4932E3-9904-4E4D-BB95-46C13CD0E61B}" destId="{2C2CB86A-B2B9-4966-9301-087BCD3C9AD9}" srcOrd="0" destOrd="0" presId="urn:microsoft.com/office/officeart/2005/8/layout/orgChart1"/>
+    <dgm:cxn modelId="{87BAB000-3D12-418D-A090-B01BF80B8D68}" type="presOf" srcId="{70A3B51A-4A33-48B2-AB04-7ECB92277846}" destId="{BB2430FF-24AD-42A4-8F52-02A212896345}" srcOrd="0" destOrd="0" presId="urn:microsoft.com/office/officeart/2005/8/layout/orgChart1"/>
     <dgm:cxn modelId="{3BF3CC1B-1B4F-4B09-9733-4CAC1C2A6A55}" srcId="{EA6C5638-027D-474C-9370-612708DB4C89}" destId="{ECEC3F93-BCA5-4C6D-961C-952B5015EE92}" srcOrd="2" destOrd="0" parTransId="{4032D39A-3B8C-400E-B2CA-7DB5304CF75B}" sibTransId="{6BEC00C6-AF6A-4478-BC89-2DA22AFD3423}"/>
-    <dgm:cxn modelId="{D4A53F82-C1CA-45C6-B555-5AF8E0DBCA5D}" type="presOf" srcId="{A93C9ABF-3482-4227-88A2-0CE80BDF503C}" destId="{8FCB252B-3307-47FD-BDC8-834D30E499B4}" srcOrd="0" destOrd="0" presId="urn:microsoft.com/office/officeart/2005/8/layout/orgChart1"/>
-    <dgm:cxn modelId="{AD12B376-053E-4A83-BCA1-A048EEB23DF6}" type="presParOf" srcId="{91C97270-D272-4C21-A435-BEFDD9B10CD7}" destId="{FAA277E7-659D-428E-9FA8-324008B915FC}" srcOrd="0" destOrd="0" presId="urn:microsoft.com/office/officeart/2005/8/layout/orgChart1"/>
-    <dgm:cxn modelId="{67BF2ACF-5666-44B4-8936-C1E6921C0CBE}" type="presParOf" srcId="{FAA277E7-659D-428E-9FA8-324008B915FC}" destId="{036CF31D-56C8-4856-B98A-7695EC9C3B7D}" srcOrd="0" destOrd="0" presId="urn:microsoft.com/office/officeart/2005/8/layout/orgChart1"/>
-    <dgm:cxn modelId="{36C74487-707A-4804-ADBC-93F673AB080C}" type="presParOf" srcId="{036CF31D-56C8-4856-B98A-7695EC9C3B7D}" destId="{C79D39C0-54C8-4E21-AC93-4D86DF256C43}" srcOrd="0" destOrd="0" presId="urn:microsoft.com/office/officeart/2005/8/layout/orgChart1"/>
-    <dgm:cxn modelId="{59A4FBE7-4B6C-47F6-9C64-787C345C8809}" type="presParOf" srcId="{036CF31D-56C8-4856-B98A-7695EC9C3B7D}" destId="{D8CA7B4E-50DE-476C-9955-39DA60A8A05F}" srcOrd="1" destOrd="0" presId="urn:microsoft.com/office/officeart/2005/8/layout/orgChart1"/>
-    <dgm:cxn modelId="{EE5000D7-CEB7-4611-B325-6F4DBA0A328C}" type="presParOf" srcId="{FAA277E7-659D-428E-9FA8-324008B915FC}" destId="{4475EE71-0B20-49DF-B999-1F9A9B747CB0}" srcOrd="1" destOrd="0" presId="urn:microsoft.com/office/officeart/2005/8/layout/orgChart1"/>
-    <dgm:cxn modelId="{39F385E9-82FC-46A5-896D-F0D06378EF59}" type="presParOf" srcId="{4475EE71-0B20-49DF-B999-1F9A9B747CB0}" destId="{24322FAB-8E22-4198-AC8B-AEDBD15EF6E0}" srcOrd="0" destOrd="0" presId="urn:microsoft.com/office/officeart/2005/8/layout/orgChart1"/>
-    <dgm:cxn modelId="{32E9F844-53BF-4ABA-A9AD-98F94D7D4282}" type="presParOf" srcId="{4475EE71-0B20-49DF-B999-1F9A9B747CB0}" destId="{82291019-5DF4-41F5-9B82-F541D34AF701}" srcOrd="1" destOrd="0" presId="urn:microsoft.com/office/officeart/2005/8/layout/orgChart1"/>
-    <dgm:cxn modelId="{E25A07E1-8B03-4BAF-AC2C-D1436157C6DB}" type="presParOf" srcId="{82291019-5DF4-41F5-9B82-F541D34AF701}" destId="{24B73108-13C4-462C-A596-3ACABFDE8230}" srcOrd="0" destOrd="0" presId="urn:microsoft.com/office/officeart/2005/8/layout/orgChart1"/>
-    <dgm:cxn modelId="{89550360-FB6F-4F3D-AB62-0DE690DF701D}" type="presParOf" srcId="{24B73108-13C4-462C-A596-3ACABFDE8230}" destId="{CEB972D6-E843-40E2-AE0F-EE163E8F94A1}" srcOrd="0" destOrd="0" presId="urn:microsoft.com/office/officeart/2005/8/layout/orgChart1"/>
-    <dgm:cxn modelId="{9CF090F5-0C0D-4479-81E5-2CAFD49B68E3}" type="presParOf" srcId="{24B73108-13C4-462C-A596-3ACABFDE8230}" destId="{607412C2-77B1-4101-9C91-A4C8488CAF4D}" srcOrd="1" destOrd="0" presId="urn:microsoft.com/office/officeart/2005/8/layout/orgChart1"/>
-    <dgm:cxn modelId="{E28AACDD-E1A9-4C20-83C7-C3DBD1B3D22D}" type="presParOf" srcId="{82291019-5DF4-41F5-9B82-F541D34AF701}" destId="{53162924-E380-4F13-951D-BEACF39D8512}" srcOrd="1" destOrd="0" presId="urn:microsoft.com/office/officeart/2005/8/layout/orgChart1"/>
-    <dgm:cxn modelId="{91DE9F1B-95A8-4B56-A480-10E28DDD323A}" type="presParOf" srcId="{53162924-E380-4F13-951D-BEACF39D8512}" destId="{2111E2C1-0CA1-4E04-A9E9-63B01DF3FB7B}" srcOrd="0" destOrd="0" presId="urn:microsoft.com/office/officeart/2005/8/layout/orgChart1"/>
-    <dgm:cxn modelId="{56646D5B-14CB-4788-A522-CF519ECEA9A7}" type="presParOf" srcId="{53162924-E380-4F13-951D-BEACF39D8512}" destId="{9B1427E2-1272-4731-9AE9-793B72925B65}" srcOrd="1" destOrd="0" presId="urn:microsoft.com/office/officeart/2005/8/layout/orgChart1"/>
-    <dgm:cxn modelId="{EA3CCFB0-2F29-4CB5-AE21-23C3CD70442F}" type="presParOf" srcId="{9B1427E2-1272-4731-9AE9-793B72925B65}" destId="{B654969F-1837-48BA-9915-A61FC4AECCE7}" srcOrd="0" destOrd="0" presId="urn:microsoft.com/office/officeart/2005/8/layout/orgChart1"/>
-    <dgm:cxn modelId="{19638490-6664-44B7-80D8-768A0F4EDDBF}" type="presParOf" srcId="{B654969F-1837-48BA-9915-A61FC4AECCE7}" destId="{1A36E078-AAD3-4E03-9DAD-FD69611A98D1}" srcOrd="0" destOrd="0" presId="urn:microsoft.com/office/officeart/2005/8/layout/orgChart1"/>
-    <dgm:cxn modelId="{C9B810A6-3C30-41C1-B88A-C6AE8838F8FF}" type="presParOf" srcId="{B654969F-1837-48BA-9915-A61FC4AECCE7}" destId="{D0951799-027E-4A32-B52A-E9644BF581E7}" srcOrd="1" destOrd="0" presId="urn:microsoft.com/office/officeart/2005/8/layout/orgChart1"/>
-    <dgm:cxn modelId="{A53304B9-0934-43DE-BEC4-8A98119173C0}" type="presParOf" srcId="{9B1427E2-1272-4731-9AE9-793B72925B65}" destId="{5621217F-3700-4A36-A750-C90EB4817749}" srcOrd="1" destOrd="0" presId="urn:microsoft.com/office/officeart/2005/8/layout/orgChart1"/>
-    <dgm:cxn modelId="{8B7C8480-5F09-47F0-AE79-1AAA58096C1B}" type="presParOf" srcId="{9B1427E2-1272-4731-9AE9-793B72925B65}" destId="{5724FBF1-EBF6-4645-8413-05602C5AB865}" srcOrd="2" destOrd="0" presId="urn:microsoft.com/office/officeart/2005/8/layout/orgChart1"/>
-    <dgm:cxn modelId="{7F70C60E-8AB6-4953-9713-1907A1E84A63}" type="presParOf" srcId="{53162924-E380-4F13-951D-BEACF39D8512}" destId="{CAA55F84-03E5-46DA-B715-C287C9354FEE}" srcOrd="2" destOrd="0" presId="urn:microsoft.com/office/officeart/2005/8/layout/orgChart1"/>
-    <dgm:cxn modelId="{1FC61B71-E7F5-438B-A0F2-2D600A736E68}" type="presParOf" srcId="{53162924-E380-4F13-951D-BEACF39D8512}" destId="{55D8A19D-B44C-4543-8E93-195B1EABEBF4}" srcOrd="3" destOrd="0" presId="urn:microsoft.com/office/officeart/2005/8/layout/orgChart1"/>
-    <dgm:cxn modelId="{7D2E62B7-5B06-4476-B288-9047F90D7AA5}" type="presParOf" srcId="{55D8A19D-B44C-4543-8E93-195B1EABEBF4}" destId="{03C008B0-D618-4566-81D6-C351D7E91537}" srcOrd="0" destOrd="0" presId="urn:microsoft.com/office/officeart/2005/8/layout/orgChart1"/>
-    <dgm:cxn modelId="{3546DFFB-EAB4-4A57-83BD-AE69340B80AA}" type="presParOf" srcId="{03C008B0-D618-4566-81D6-C351D7E91537}" destId="{E23E029F-CCDE-4802-BD5B-E72E69DC220C}" srcOrd="0" destOrd="0" presId="urn:microsoft.com/office/officeart/2005/8/layout/orgChart1"/>
-    <dgm:cxn modelId="{17DA9D29-6C36-44F3-899F-8953C2684DDB}" type="presParOf" srcId="{03C008B0-D618-4566-81D6-C351D7E91537}" destId="{F4A37C97-FE54-49E7-962A-03D914831B1B}" srcOrd="1" destOrd="0" presId="urn:microsoft.com/office/officeart/2005/8/layout/orgChart1"/>
-    <dgm:cxn modelId="{91E10DD5-0FE0-42C0-9395-E023B2EE38DB}" type="presParOf" srcId="{55D8A19D-B44C-4543-8E93-195B1EABEBF4}" destId="{B0867A8C-591D-49C0-8D21-5F3F2D46B4B0}" srcOrd="1" destOrd="0" presId="urn:microsoft.com/office/officeart/2005/8/layout/orgChart1"/>
-    <dgm:cxn modelId="{1FE3347E-14D6-4598-9C18-7C4BD312BF5D}" type="presParOf" srcId="{55D8A19D-B44C-4543-8E93-195B1EABEBF4}" destId="{7F20D33C-24D1-4880-8DB0-18D2DC68FE3C}" srcOrd="2" destOrd="0" presId="urn:microsoft.com/office/officeart/2005/8/layout/orgChart1"/>
-    <dgm:cxn modelId="{EE1B688D-9F9A-400C-B3AA-896057800553}" type="presParOf" srcId="{53162924-E380-4F13-951D-BEACF39D8512}" destId="{2CB729D7-9FD9-4923-A592-F5EBD45F9A25}" srcOrd="4" destOrd="0" presId="urn:microsoft.com/office/officeart/2005/8/layout/orgChart1"/>
-    <dgm:cxn modelId="{C646B2D8-6E4F-4666-B6B6-CFD9A9AB9BC4}" type="presParOf" srcId="{53162924-E380-4F13-951D-BEACF39D8512}" destId="{C0400312-CD5D-42C8-A849-8B233518A7A6}" srcOrd="5" destOrd="0" presId="urn:microsoft.com/office/officeart/2005/8/layout/orgChart1"/>
-    <dgm:cxn modelId="{ADFB0304-129C-4E94-B640-D0E93A92C985}" type="presParOf" srcId="{C0400312-CD5D-42C8-A849-8B233518A7A6}" destId="{F3CEEB08-81E3-4B4E-9924-779BD48FEBD9}" srcOrd="0" destOrd="0" presId="urn:microsoft.com/office/officeart/2005/8/layout/orgChart1"/>
-    <dgm:cxn modelId="{B6667264-FECB-4518-92D8-2E3FB1B0F277}" type="presParOf" srcId="{F3CEEB08-81E3-4B4E-9924-779BD48FEBD9}" destId="{BFFE3508-8344-41AA-8992-993D935BCEF6}" srcOrd="0" destOrd="0" presId="urn:microsoft.com/office/officeart/2005/8/layout/orgChart1"/>
-    <dgm:cxn modelId="{BCF749B2-B390-4141-9CF3-38B2EA221571}" type="presParOf" srcId="{F3CEEB08-81E3-4B4E-9924-779BD48FEBD9}" destId="{4E347E1C-1F98-4703-AB49-0F35F09B9764}" srcOrd="1" destOrd="0" presId="urn:microsoft.com/office/officeart/2005/8/layout/orgChart1"/>
-    <dgm:cxn modelId="{5541E318-21D3-48B3-AB90-2CA2883D9648}" type="presParOf" srcId="{C0400312-CD5D-42C8-A849-8B233518A7A6}" destId="{69300EC1-1F5D-4E64-8F2A-A5F6F0A90F85}" srcOrd="1" destOrd="0" presId="urn:microsoft.com/office/officeart/2005/8/layout/orgChart1"/>
-    <dgm:cxn modelId="{B4A5032D-4287-471E-807A-E11689CD3588}" type="presParOf" srcId="{C0400312-CD5D-42C8-A849-8B233518A7A6}" destId="{76C01376-5C6B-4C23-B0E3-C82F62921858}" srcOrd="2" destOrd="0" presId="urn:microsoft.com/office/officeart/2005/8/layout/orgChart1"/>
-    <dgm:cxn modelId="{340168F8-B1A2-4F49-8642-30C8BF519986}" type="presParOf" srcId="{82291019-5DF4-41F5-9B82-F541D34AF701}" destId="{DC482658-9B31-4EA9-AC9A-65C7307F229C}" srcOrd="2" destOrd="0" presId="urn:microsoft.com/office/officeart/2005/8/layout/orgChart1"/>
-    <dgm:cxn modelId="{40A6C4F0-4C88-47AD-81FA-91A2DEDC1652}" type="presParOf" srcId="{4475EE71-0B20-49DF-B999-1F9A9B747CB0}" destId="{8FCB252B-3307-47FD-BDC8-834D30E499B4}" srcOrd="2" destOrd="0" presId="urn:microsoft.com/office/officeart/2005/8/layout/orgChart1"/>
-    <dgm:cxn modelId="{6F610E6E-FBBF-407B-8F4C-C5F19E2B81A8}" type="presParOf" srcId="{4475EE71-0B20-49DF-B999-1F9A9B747CB0}" destId="{5B7D6665-C544-4F11-9E77-E68AE9144549}" srcOrd="3" destOrd="0" presId="urn:microsoft.com/office/officeart/2005/8/layout/orgChart1"/>
-    <dgm:cxn modelId="{38DA1556-381E-4D65-89E0-D7460393FE42}" type="presParOf" srcId="{5B7D6665-C544-4F11-9E77-E68AE9144549}" destId="{CD25BB83-46B3-40B1-85B3-4902F27FE65F}" srcOrd="0" destOrd="0" presId="urn:microsoft.com/office/officeart/2005/8/layout/orgChart1"/>
-    <dgm:cxn modelId="{AFA52912-243D-4321-9832-DFC9D12467E7}" type="presParOf" srcId="{CD25BB83-46B3-40B1-85B3-4902F27FE65F}" destId="{43388941-A117-4DB9-8CD7-C99C062261CA}" srcOrd="0" destOrd="0" presId="urn:microsoft.com/office/officeart/2005/8/layout/orgChart1"/>
-    <dgm:cxn modelId="{9DBABF7C-1F13-4B86-AE80-54233062BFBC}" type="presParOf" srcId="{CD25BB83-46B3-40B1-85B3-4902F27FE65F}" destId="{606DE60B-0C87-4726-9FA9-F5472C233AFD}" srcOrd="1" destOrd="0" presId="urn:microsoft.com/office/officeart/2005/8/layout/orgChart1"/>
-    <dgm:cxn modelId="{FE182EE3-AB7C-48A6-BCF9-B18C6135F293}" type="presParOf" srcId="{5B7D6665-C544-4F11-9E77-E68AE9144549}" destId="{72046936-391B-4046-A4AD-D43DBDA30535}" srcOrd="1" destOrd="0" presId="urn:microsoft.com/office/officeart/2005/8/layout/orgChart1"/>
-    <dgm:cxn modelId="{A8A58BF3-6B7A-4150-A9F8-EA5DDCFAFDED}" type="presParOf" srcId="{72046936-391B-4046-A4AD-D43DBDA30535}" destId="{91009747-C1A1-4F22-BB98-913DF8E30579}" srcOrd="0" destOrd="0" presId="urn:microsoft.com/office/officeart/2005/8/layout/orgChart1"/>
-    <dgm:cxn modelId="{76AFC04F-8727-47BD-B7B9-E3D9962C9A45}" type="presParOf" srcId="{72046936-391B-4046-A4AD-D43DBDA30535}" destId="{296A3DD3-D10E-44DC-87C5-450B06630578}" srcOrd="1" destOrd="0" presId="urn:microsoft.com/office/officeart/2005/8/layout/orgChart1"/>
-    <dgm:cxn modelId="{A5C6A5B4-2420-4058-A440-501AD5163DCB}" type="presParOf" srcId="{296A3DD3-D10E-44DC-87C5-450B06630578}" destId="{9591A09D-91A9-49F1-BB47-23DCC1D1F536}" srcOrd="0" destOrd="0" presId="urn:microsoft.com/office/officeart/2005/8/layout/orgChart1"/>
-    <dgm:cxn modelId="{8A23B5AB-5E51-45B1-B922-E697E168A10B}" type="presParOf" srcId="{9591A09D-91A9-49F1-BB47-23DCC1D1F536}" destId="{F4E377A4-1C1B-4BAB-A6FD-F12918D00C40}" srcOrd="0" destOrd="0" presId="urn:microsoft.com/office/officeart/2005/8/layout/orgChart1"/>
-    <dgm:cxn modelId="{ACEC8B56-84CC-4289-B08E-B42DE57A756F}" type="presParOf" srcId="{9591A09D-91A9-49F1-BB47-23DCC1D1F536}" destId="{6203155C-2781-4A2A-9DBA-897AE60C30E9}" srcOrd="1" destOrd="0" presId="urn:microsoft.com/office/officeart/2005/8/layout/orgChart1"/>
-    <dgm:cxn modelId="{1F886704-634F-4DFF-8B3F-10A599BBB9B8}" type="presParOf" srcId="{296A3DD3-D10E-44DC-87C5-450B06630578}" destId="{2CD9269A-73C1-4574-A9C9-368AE267AF87}" srcOrd="1" destOrd="0" presId="urn:microsoft.com/office/officeart/2005/8/layout/orgChart1"/>
-    <dgm:cxn modelId="{F662503A-1C65-4459-9966-15DCA5F8887F}" type="presParOf" srcId="{296A3DD3-D10E-44DC-87C5-450B06630578}" destId="{53549A51-74E3-41BF-82B4-46E5C30EDB5D}" srcOrd="2" destOrd="0" presId="urn:microsoft.com/office/officeart/2005/8/layout/orgChart1"/>
-    <dgm:cxn modelId="{314D00BA-71B4-4456-8876-647073A9DC69}" type="presParOf" srcId="{72046936-391B-4046-A4AD-D43DBDA30535}" destId="{3A03A460-9002-4370-A199-EAB960EF48AB}" srcOrd="2" destOrd="0" presId="urn:microsoft.com/office/officeart/2005/8/layout/orgChart1"/>
-    <dgm:cxn modelId="{38541F3D-9825-4C80-A91E-E405852EF15F}" type="presParOf" srcId="{72046936-391B-4046-A4AD-D43DBDA30535}" destId="{549F96C8-8606-4609-AEC3-11D9DE4891F6}" srcOrd="3" destOrd="0" presId="urn:microsoft.com/office/officeart/2005/8/layout/orgChart1"/>
-    <dgm:cxn modelId="{19A9A771-A457-45EE-B39E-C0BFC0D7F580}" type="presParOf" srcId="{549F96C8-8606-4609-AEC3-11D9DE4891F6}" destId="{964FD639-C688-4874-8173-A373D9B055C1}" srcOrd="0" destOrd="0" presId="urn:microsoft.com/office/officeart/2005/8/layout/orgChart1"/>
-    <dgm:cxn modelId="{28F65BB6-FFC0-4765-9412-76735AA6E3ED}" type="presParOf" srcId="{964FD639-C688-4874-8173-A373D9B055C1}" destId="{2C2CB86A-B2B9-4966-9301-087BCD3C9AD9}" srcOrd="0" destOrd="0" presId="urn:microsoft.com/office/officeart/2005/8/layout/orgChart1"/>
-    <dgm:cxn modelId="{56FCB05B-F207-4390-9A09-03132D292801}" type="presParOf" srcId="{964FD639-C688-4874-8173-A373D9B055C1}" destId="{D9191535-5045-45F7-AEE8-4C43A915BC01}" srcOrd="1" destOrd="0" presId="urn:microsoft.com/office/officeart/2005/8/layout/orgChart1"/>
-    <dgm:cxn modelId="{6E93F832-F4A9-492C-B885-972995FD5B49}" type="presParOf" srcId="{549F96C8-8606-4609-AEC3-11D9DE4891F6}" destId="{36355A79-3371-4B75-9F9C-93967198B200}" srcOrd="1" destOrd="0" presId="urn:microsoft.com/office/officeart/2005/8/layout/orgChart1"/>
-    <dgm:cxn modelId="{6B246210-715B-42AF-8845-7272E63EEE30}" type="presParOf" srcId="{549F96C8-8606-4609-AEC3-11D9DE4891F6}" destId="{27B8001D-E5B6-4E56-BC51-B00A37074774}" srcOrd="2" destOrd="0" presId="urn:microsoft.com/office/officeart/2005/8/layout/orgChart1"/>
-    <dgm:cxn modelId="{D0142BE2-A19A-42A0-993A-0800D68DA384}" type="presParOf" srcId="{72046936-391B-4046-A4AD-D43DBDA30535}" destId="{26928F67-D30B-46F7-9BBC-A714A69E9E36}" srcOrd="4" destOrd="0" presId="urn:microsoft.com/office/officeart/2005/8/layout/orgChart1"/>
-    <dgm:cxn modelId="{ED1DE685-2C29-4781-A961-5E2EE7E0E0FF}" type="presParOf" srcId="{72046936-391B-4046-A4AD-D43DBDA30535}" destId="{147FC319-8391-46E6-9694-A5B5FBD8D211}" srcOrd="5" destOrd="0" presId="urn:microsoft.com/office/officeart/2005/8/layout/orgChart1"/>
-    <dgm:cxn modelId="{A7D26B93-EDB8-43B3-A5AD-C2FC9A9868D5}" type="presParOf" srcId="{147FC319-8391-46E6-9694-A5B5FBD8D211}" destId="{E2BF8E42-FFB9-40AA-BE62-AA298C2C5DAB}" srcOrd="0" destOrd="0" presId="urn:microsoft.com/office/officeart/2005/8/layout/orgChart1"/>
-    <dgm:cxn modelId="{9CF921B6-EE33-4376-8AED-EB39CA145888}" type="presParOf" srcId="{E2BF8E42-FFB9-40AA-BE62-AA298C2C5DAB}" destId="{9DACFD1A-FF7B-4D0C-872A-9BF71DBC1A7F}" srcOrd="0" destOrd="0" presId="urn:microsoft.com/office/officeart/2005/8/layout/orgChart1"/>
-    <dgm:cxn modelId="{8493E273-FB91-49DD-8165-35FC775CE0BB}" type="presParOf" srcId="{E2BF8E42-FFB9-40AA-BE62-AA298C2C5DAB}" destId="{30D701ED-2649-4A45-ACE7-7CD7009565A7}" srcOrd="1" destOrd="0" presId="urn:microsoft.com/office/officeart/2005/8/layout/orgChart1"/>
-    <dgm:cxn modelId="{DFB63BEB-D331-47FF-96EB-5CA8F1A6C52C}" type="presParOf" srcId="{147FC319-8391-46E6-9694-A5B5FBD8D211}" destId="{8D120815-0F06-4B69-B00E-4575A977EF96}" srcOrd="1" destOrd="0" presId="urn:microsoft.com/office/officeart/2005/8/layout/orgChart1"/>
-    <dgm:cxn modelId="{9E934227-0442-424B-B153-2BED5AF01FE0}" type="presParOf" srcId="{147FC319-8391-46E6-9694-A5B5FBD8D211}" destId="{58529E05-A033-438B-A865-3F6583A18E6E}" srcOrd="2" destOrd="0" presId="urn:microsoft.com/office/officeart/2005/8/layout/orgChart1"/>
-    <dgm:cxn modelId="{20949599-BAAC-4647-BF5E-8AEFBF1F0289}" type="presParOf" srcId="{72046936-391B-4046-A4AD-D43DBDA30535}" destId="{3037C055-D06E-401D-B189-D981F19DE37F}" srcOrd="6" destOrd="0" presId="urn:microsoft.com/office/officeart/2005/8/layout/orgChart1"/>
-    <dgm:cxn modelId="{5A119404-7AE6-4549-9D1F-ED4B3E8BC756}" type="presParOf" srcId="{72046936-391B-4046-A4AD-D43DBDA30535}" destId="{931AF06F-D184-4085-AB80-6C0D179AD339}" srcOrd="7" destOrd="0" presId="urn:microsoft.com/office/officeart/2005/8/layout/orgChart1"/>
-    <dgm:cxn modelId="{B55762A3-7013-4FAB-B0A7-40C8A3362C4E}" type="presParOf" srcId="{931AF06F-D184-4085-AB80-6C0D179AD339}" destId="{E36C9553-034B-4BBD-914A-252DD6375F56}" srcOrd="0" destOrd="0" presId="urn:microsoft.com/office/officeart/2005/8/layout/orgChart1"/>
-    <dgm:cxn modelId="{16D3FC99-771D-49D7-ADD2-9A9774465706}" type="presParOf" srcId="{E36C9553-034B-4BBD-914A-252DD6375F56}" destId="{857A08EE-ED24-48DA-BF3D-30B9246EC1B6}" srcOrd="0" destOrd="0" presId="urn:microsoft.com/office/officeart/2005/8/layout/orgChart1"/>
-    <dgm:cxn modelId="{1B5F3C7B-CF08-4D4F-84BA-766EB40F8943}" type="presParOf" srcId="{E36C9553-034B-4BBD-914A-252DD6375F56}" destId="{36715243-9A80-4E76-A8B9-B96A2736DE92}" srcOrd="1" destOrd="0" presId="urn:microsoft.com/office/officeart/2005/8/layout/orgChart1"/>
-    <dgm:cxn modelId="{6C938586-78C4-40C7-ABE8-D08EFC8F091A}" type="presParOf" srcId="{931AF06F-D184-4085-AB80-6C0D179AD339}" destId="{D6247A2B-5AA1-4FEE-B7DE-A99A114A6193}" srcOrd="1" destOrd="0" presId="urn:microsoft.com/office/officeart/2005/8/layout/orgChart1"/>
-    <dgm:cxn modelId="{FF6BF005-237D-47B6-84A6-24EEC1617956}" type="presParOf" srcId="{931AF06F-D184-4085-AB80-6C0D179AD339}" destId="{95E5ECDC-7465-4D25-848C-5D112670D228}" srcOrd="2" destOrd="0" presId="urn:microsoft.com/office/officeart/2005/8/layout/orgChart1"/>
-    <dgm:cxn modelId="{BDFE829C-6F57-4427-BFCF-650E4BF4D3C7}" type="presParOf" srcId="{72046936-391B-4046-A4AD-D43DBDA30535}" destId="{6B781BB0-06EF-4521-8DFA-49912335E089}" srcOrd="8" destOrd="0" presId="urn:microsoft.com/office/officeart/2005/8/layout/orgChart1"/>
-    <dgm:cxn modelId="{C3A98536-CF07-4AD0-A37E-6F7BC80EA041}" type="presParOf" srcId="{72046936-391B-4046-A4AD-D43DBDA30535}" destId="{34D00B27-30A9-4CDC-9364-1768E1462B6C}" srcOrd="9" destOrd="0" presId="urn:microsoft.com/office/officeart/2005/8/layout/orgChart1"/>
-    <dgm:cxn modelId="{69D43353-86B8-4B89-A51B-8C949463F05C}" type="presParOf" srcId="{34D00B27-30A9-4CDC-9364-1768E1462B6C}" destId="{2ABA9A30-AAB6-4E77-A4E7-3A8DCC959920}" srcOrd="0" destOrd="0" presId="urn:microsoft.com/office/officeart/2005/8/layout/orgChart1"/>
-    <dgm:cxn modelId="{1D225B54-96DB-4C68-B4CF-0F3D15957B9B}" type="presParOf" srcId="{2ABA9A30-AAB6-4E77-A4E7-3A8DCC959920}" destId="{FABAE31A-B212-438A-AA04-253EF16BAACC}" srcOrd="0" destOrd="0" presId="urn:microsoft.com/office/officeart/2005/8/layout/orgChart1"/>
-    <dgm:cxn modelId="{A0FAA4F6-2FB2-4BB6-8C6E-E6CB5CF26AA5}" type="presParOf" srcId="{2ABA9A30-AAB6-4E77-A4E7-3A8DCC959920}" destId="{9B5ED0BE-FC6D-4449-AA54-90F1FD7FD6AE}" srcOrd="1" destOrd="0" presId="urn:microsoft.com/office/officeart/2005/8/layout/orgChart1"/>
-    <dgm:cxn modelId="{D53A7DAB-64E4-483F-BC0A-E8C08F75C761}" type="presParOf" srcId="{34D00B27-30A9-4CDC-9364-1768E1462B6C}" destId="{32510E10-A62E-45B9-B757-EA67BFCEE1E5}" srcOrd="1" destOrd="0" presId="urn:microsoft.com/office/officeart/2005/8/layout/orgChart1"/>
-    <dgm:cxn modelId="{13792E8E-0431-4213-B6B2-9DB626898829}" type="presParOf" srcId="{34D00B27-30A9-4CDC-9364-1768E1462B6C}" destId="{3060AB14-E616-4D8D-AF0A-D4B5EFF06786}" srcOrd="2" destOrd="0" presId="urn:microsoft.com/office/officeart/2005/8/layout/orgChart1"/>
-    <dgm:cxn modelId="{55699BB1-503A-4B43-8216-9ED5803B1B71}" type="presParOf" srcId="{5B7D6665-C544-4F11-9E77-E68AE9144549}" destId="{D8760256-E783-4C9F-972D-52CE241DEA41}" srcOrd="2" destOrd="0" presId="urn:microsoft.com/office/officeart/2005/8/layout/orgChart1"/>
-    <dgm:cxn modelId="{0F2ED8E3-2E85-40D5-AAA8-161BEC4043DC}" type="presParOf" srcId="{4475EE71-0B20-49DF-B999-1F9A9B747CB0}" destId="{A0858319-9F2D-4215-88FB-34291F2A9812}" srcOrd="4" destOrd="0" presId="urn:microsoft.com/office/officeart/2005/8/layout/orgChart1"/>
-    <dgm:cxn modelId="{829684A8-80BB-44A8-A2CD-3D20BEE0C826}" type="presParOf" srcId="{4475EE71-0B20-49DF-B999-1F9A9B747CB0}" destId="{B6BE1BA0-8B32-4BCE-8456-EAE83283E9E2}" srcOrd="5" destOrd="0" presId="urn:microsoft.com/office/officeart/2005/8/layout/orgChart1"/>
-    <dgm:cxn modelId="{5238292D-C58E-4801-B733-9B69CDD425DC}" type="presParOf" srcId="{B6BE1BA0-8B32-4BCE-8456-EAE83283E9E2}" destId="{517C03E2-78D3-40F3-AB75-79462BF74E2A}" srcOrd="0" destOrd="0" presId="urn:microsoft.com/office/officeart/2005/8/layout/orgChart1"/>
-    <dgm:cxn modelId="{B1655CE3-FC98-460E-B3D5-19F4EF54A8D3}" type="presParOf" srcId="{517C03E2-78D3-40F3-AB75-79462BF74E2A}" destId="{A5A42A08-E06F-4587-9B5F-F709ADACD0C2}" srcOrd="0" destOrd="0" presId="urn:microsoft.com/office/officeart/2005/8/layout/orgChart1"/>
-    <dgm:cxn modelId="{982B0C11-D203-4915-B35F-B94B6B33B914}" type="presParOf" srcId="{517C03E2-78D3-40F3-AB75-79462BF74E2A}" destId="{6A0B3C68-231D-4899-AF55-77BD2B06CC69}" srcOrd="1" destOrd="0" presId="urn:microsoft.com/office/officeart/2005/8/layout/orgChart1"/>
-    <dgm:cxn modelId="{0814306C-7218-4655-BEE0-CB7E6C1968AA}" type="presParOf" srcId="{B6BE1BA0-8B32-4BCE-8456-EAE83283E9E2}" destId="{C62F52A5-C838-45E0-A181-BBAAF18C3AEF}" srcOrd="1" destOrd="0" presId="urn:microsoft.com/office/officeart/2005/8/layout/orgChart1"/>
-    <dgm:cxn modelId="{1A4690F7-36B8-4788-A409-8538259866CC}" type="presParOf" srcId="{C62F52A5-C838-45E0-A181-BBAAF18C3AEF}" destId="{BB2430FF-24AD-42A4-8F52-02A212896345}" srcOrd="0" destOrd="0" presId="urn:microsoft.com/office/officeart/2005/8/layout/orgChart1"/>
-    <dgm:cxn modelId="{00792122-7E97-45E2-ABD2-9CFB94683D48}" type="presParOf" srcId="{C62F52A5-C838-45E0-A181-BBAAF18C3AEF}" destId="{37A5638B-0A24-431E-830D-3673B3171248}" srcOrd="1" destOrd="0" presId="urn:microsoft.com/office/officeart/2005/8/layout/orgChart1"/>
-    <dgm:cxn modelId="{6B7B5554-E12F-465E-A2A1-0E8DA650A7CC}" type="presParOf" srcId="{37A5638B-0A24-431E-830D-3673B3171248}" destId="{6B87C08B-6CA8-4941-81D7-029CEFC93CDC}" srcOrd="0" destOrd="0" presId="urn:microsoft.com/office/officeart/2005/8/layout/orgChart1"/>
-    <dgm:cxn modelId="{C673AC64-8C62-45F8-9E1E-C960F09F766F}" type="presParOf" srcId="{6B87C08B-6CA8-4941-81D7-029CEFC93CDC}" destId="{BA22B9A5-25FC-4909-AD94-9A4716C6DA77}" srcOrd="0" destOrd="0" presId="urn:microsoft.com/office/officeart/2005/8/layout/orgChart1"/>
-    <dgm:cxn modelId="{65231246-AF60-486A-A87C-9DD29007FC15}" type="presParOf" srcId="{6B87C08B-6CA8-4941-81D7-029CEFC93CDC}" destId="{7F1CD5BD-A8C9-4BED-9053-A0C3DCAF6B00}" srcOrd="1" destOrd="0" presId="urn:microsoft.com/office/officeart/2005/8/layout/orgChart1"/>
-    <dgm:cxn modelId="{604AF720-68EC-47FA-B697-3AE1C90A78F2}" type="presParOf" srcId="{37A5638B-0A24-431E-830D-3673B3171248}" destId="{D41190D6-32E8-45BC-AD41-F54E50438388}" srcOrd="1" destOrd="0" presId="urn:microsoft.com/office/officeart/2005/8/layout/orgChart1"/>
-    <dgm:cxn modelId="{830FBBC8-21A2-4606-835D-E6C6B608902D}" type="presParOf" srcId="{37A5638B-0A24-431E-830D-3673B3171248}" destId="{C2F254A9-7383-40E7-9293-521018D18C9A}" srcOrd="2" destOrd="0" presId="urn:microsoft.com/office/officeart/2005/8/layout/orgChart1"/>
-    <dgm:cxn modelId="{2D755203-888B-4521-82BC-73B3B418BBD1}" type="presParOf" srcId="{C62F52A5-C838-45E0-A181-BBAAF18C3AEF}" destId="{6752AD31-53F2-4684-A0AF-03BDDC679F2F}" srcOrd="2" destOrd="0" presId="urn:microsoft.com/office/officeart/2005/8/layout/orgChart1"/>
-    <dgm:cxn modelId="{08F018B7-02B7-4C77-AD66-D51E13CCEF72}" type="presParOf" srcId="{C62F52A5-C838-45E0-A181-BBAAF18C3AEF}" destId="{48CEF8D0-8959-4C66-A856-B79B32E5D9C2}" srcOrd="3" destOrd="0" presId="urn:microsoft.com/office/officeart/2005/8/layout/orgChart1"/>
-    <dgm:cxn modelId="{C3055B60-3B73-4C5B-A921-C11764472D3D}" type="presParOf" srcId="{48CEF8D0-8959-4C66-A856-B79B32E5D9C2}" destId="{8FAFAEF1-DEB3-4118-B09B-0C67EEB8E10E}" srcOrd="0" destOrd="0" presId="urn:microsoft.com/office/officeart/2005/8/layout/orgChart1"/>
-    <dgm:cxn modelId="{31E4F339-6BF3-4E03-9E7E-82F757EBBF85}" type="presParOf" srcId="{8FAFAEF1-DEB3-4118-B09B-0C67EEB8E10E}" destId="{FBE39AD1-E14F-439B-9591-CD0AC1081963}" srcOrd="0" destOrd="0" presId="urn:microsoft.com/office/officeart/2005/8/layout/orgChart1"/>
-    <dgm:cxn modelId="{8992D4DC-171C-483F-919C-E5243EC8C323}" type="presParOf" srcId="{8FAFAEF1-DEB3-4118-B09B-0C67EEB8E10E}" destId="{BAAEA411-0A4F-46DB-81C0-2F29C353D051}" srcOrd="1" destOrd="0" presId="urn:microsoft.com/office/officeart/2005/8/layout/orgChart1"/>
-    <dgm:cxn modelId="{AEFEDB64-EC7E-4BCA-9728-DCAB21CC43AD}" type="presParOf" srcId="{48CEF8D0-8959-4C66-A856-B79B32E5D9C2}" destId="{9622466C-8D6A-40AA-9337-BB3C18C91BD5}" srcOrd="1" destOrd="0" presId="urn:microsoft.com/office/officeart/2005/8/layout/orgChart1"/>
-    <dgm:cxn modelId="{33298C30-ABFC-4A5C-ADF2-C28C2CE82E9C}" type="presParOf" srcId="{48CEF8D0-8959-4C66-A856-B79B32E5D9C2}" destId="{7DACC0DB-F8DD-4C73-86D4-70B7C21D4E18}" srcOrd="2" destOrd="0" presId="urn:microsoft.com/office/officeart/2005/8/layout/orgChart1"/>
-    <dgm:cxn modelId="{E5A9B879-1412-4536-A459-880DB7AE8163}" type="presParOf" srcId="{B6BE1BA0-8B32-4BCE-8456-EAE83283E9E2}" destId="{746EE2DC-F117-4BD6-9D9C-5A987DBFCA55}" srcOrd="2" destOrd="0" presId="urn:microsoft.com/office/officeart/2005/8/layout/orgChart1"/>
-    <dgm:cxn modelId="{5B445531-3B50-4955-8288-8750E9EA7C6F}" type="presParOf" srcId="{FAA277E7-659D-428E-9FA8-324008B915FC}" destId="{A034381C-229F-46C0-84BC-0E0EE195639F}" srcOrd="2" destOrd="0" presId="urn:microsoft.com/office/officeart/2005/8/layout/orgChart1"/>
+    <dgm:cxn modelId="{2CA3709D-232A-499A-BBE8-FB2BE3901D96}" type="presOf" srcId="{8A20AE20-174A-4D71-9C3B-8E0BFEDC5534}" destId="{24322FAB-8E22-4198-AC8B-AEDBD15EF6E0}" srcOrd="0" destOrd="0" presId="urn:microsoft.com/office/officeart/2005/8/layout/orgChart1"/>
+    <dgm:cxn modelId="{B1377297-3F79-46A5-9A99-A082D07C1F09}" type="presParOf" srcId="{91C97270-D272-4C21-A435-BEFDD9B10CD7}" destId="{FAA277E7-659D-428E-9FA8-324008B915FC}" srcOrd="0" destOrd="0" presId="urn:microsoft.com/office/officeart/2005/8/layout/orgChart1"/>
+    <dgm:cxn modelId="{885507AA-D1AA-495A-B86A-9B55BB3480B5}" type="presParOf" srcId="{FAA277E7-659D-428E-9FA8-324008B915FC}" destId="{036CF31D-56C8-4856-B98A-7695EC9C3B7D}" srcOrd="0" destOrd="0" presId="urn:microsoft.com/office/officeart/2005/8/layout/orgChart1"/>
+    <dgm:cxn modelId="{3DFE88F7-91EB-46AE-B97C-F953F0649819}" type="presParOf" srcId="{036CF31D-56C8-4856-B98A-7695EC9C3B7D}" destId="{C79D39C0-54C8-4E21-AC93-4D86DF256C43}" srcOrd="0" destOrd="0" presId="urn:microsoft.com/office/officeart/2005/8/layout/orgChart1"/>
+    <dgm:cxn modelId="{219E8B47-C920-4EBD-A2E2-B5C18E799434}" type="presParOf" srcId="{036CF31D-56C8-4856-B98A-7695EC9C3B7D}" destId="{D8CA7B4E-50DE-476C-9955-39DA60A8A05F}" srcOrd="1" destOrd="0" presId="urn:microsoft.com/office/officeart/2005/8/layout/orgChart1"/>
+    <dgm:cxn modelId="{3FDC7B50-F087-4625-89F0-5BB521A84DD5}" type="presParOf" srcId="{FAA277E7-659D-428E-9FA8-324008B915FC}" destId="{4475EE71-0B20-49DF-B999-1F9A9B747CB0}" srcOrd="1" destOrd="0" presId="urn:microsoft.com/office/officeart/2005/8/layout/orgChart1"/>
+    <dgm:cxn modelId="{48F80F63-0638-40E2-8629-C19226219A56}" type="presParOf" srcId="{4475EE71-0B20-49DF-B999-1F9A9B747CB0}" destId="{24322FAB-8E22-4198-AC8B-AEDBD15EF6E0}" srcOrd="0" destOrd="0" presId="urn:microsoft.com/office/officeart/2005/8/layout/orgChart1"/>
+    <dgm:cxn modelId="{58F0881B-917F-49C1-BC6C-BBC382FD3AE9}" type="presParOf" srcId="{4475EE71-0B20-49DF-B999-1F9A9B747CB0}" destId="{82291019-5DF4-41F5-9B82-F541D34AF701}" srcOrd="1" destOrd="0" presId="urn:microsoft.com/office/officeart/2005/8/layout/orgChart1"/>
+    <dgm:cxn modelId="{07DC8EA3-D55E-48DD-A78E-D9AABAD9F0FD}" type="presParOf" srcId="{82291019-5DF4-41F5-9B82-F541D34AF701}" destId="{24B73108-13C4-462C-A596-3ACABFDE8230}" srcOrd="0" destOrd="0" presId="urn:microsoft.com/office/officeart/2005/8/layout/orgChart1"/>
+    <dgm:cxn modelId="{25C184ED-AF84-4AA3-B699-9C586C187C77}" type="presParOf" srcId="{24B73108-13C4-462C-A596-3ACABFDE8230}" destId="{CEB972D6-E843-40E2-AE0F-EE163E8F94A1}" srcOrd="0" destOrd="0" presId="urn:microsoft.com/office/officeart/2005/8/layout/orgChart1"/>
+    <dgm:cxn modelId="{EE68E519-439A-4381-8DD1-05D1C8A5FF70}" type="presParOf" srcId="{24B73108-13C4-462C-A596-3ACABFDE8230}" destId="{607412C2-77B1-4101-9C91-A4C8488CAF4D}" srcOrd="1" destOrd="0" presId="urn:microsoft.com/office/officeart/2005/8/layout/orgChart1"/>
+    <dgm:cxn modelId="{9B0855C2-4D76-4FEE-BF9D-43AB4BF8478C}" type="presParOf" srcId="{82291019-5DF4-41F5-9B82-F541D34AF701}" destId="{53162924-E380-4F13-951D-BEACF39D8512}" srcOrd="1" destOrd="0" presId="urn:microsoft.com/office/officeart/2005/8/layout/orgChart1"/>
+    <dgm:cxn modelId="{700D268B-17DA-4AED-92CE-680B9EDD977F}" type="presParOf" srcId="{53162924-E380-4F13-951D-BEACF39D8512}" destId="{2111E2C1-0CA1-4E04-A9E9-63B01DF3FB7B}" srcOrd="0" destOrd="0" presId="urn:microsoft.com/office/officeart/2005/8/layout/orgChart1"/>
+    <dgm:cxn modelId="{E3BC5CA5-B146-4C34-987A-9453BFA970B6}" type="presParOf" srcId="{53162924-E380-4F13-951D-BEACF39D8512}" destId="{9B1427E2-1272-4731-9AE9-793B72925B65}" srcOrd="1" destOrd="0" presId="urn:microsoft.com/office/officeart/2005/8/layout/orgChart1"/>
+    <dgm:cxn modelId="{3F688F6D-C055-477D-A988-89728897EB4D}" type="presParOf" srcId="{9B1427E2-1272-4731-9AE9-793B72925B65}" destId="{B654969F-1837-48BA-9915-A61FC4AECCE7}" srcOrd="0" destOrd="0" presId="urn:microsoft.com/office/officeart/2005/8/layout/orgChart1"/>
+    <dgm:cxn modelId="{77FA468F-19A7-40EE-B9A1-EAF0896FB17E}" type="presParOf" srcId="{B654969F-1837-48BA-9915-A61FC4AECCE7}" destId="{1A36E078-AAD3-4E03-9DAD-FD69611A98D1}" srcOrd="0" destOrd="0" presId="urn:microsoft.com/office/officeart/2005/8/layout/orgChart1"/>
+    <dgm:cxn modelId="{FA808994-5493-4ABE-8629-B667B58101CF}" type="presParOf" srcId="{B654969F-1837-48BA-9915-A61FC4AECCE7}" destId="{D0951799-027E-4A32-B52A-E9644BF581E7}" srcOrd="1" destOrd="0" presId="urn:microsoft.com/office/officeart/2005/8/layout/orgChart1"/>
+    <dgm:cxn modelId="{2AD552D7-6E54-469F-B09E-94CFA6B5F31D}" type="presParOf" srcId="{9B1427E2-1272-4731-9AE9-793B72925B65}" destId="{5621217F-3700-4A36-A750-C90EB4817749}" srcOrd="1" destOrd="0" presId="urn:microsoft.com/office/officeart/2005/8/layout/orgChart1"/>
+    <dgm:cxn modelId="{3011DEB2-A1EA-49AF-9AC2-F997901A2DE1}" type="presParOf" srcId="{9B1427E2-1272-4731-9AE9-793B72925B65}" destId="{5724FBF1-EBF6-4645-8413-05602C5AB865}" srcOrd="2" destOrd="0" presId="urn:microsoft.com/office/officeart/2005/8/layout/orgChart1"/>
+    <dgm:cxn modelId="{7944DE20-618F-4A79-B3E3-75772537511B}" type="presParOf" srcId="{53162924-E380-4F13-951D-BEACF39D8512}" destId="{CAA55F84-03E5-46DA-B715-C287C9354FEE}" srcOrd="2" destOrd="0" presId="urn:microsoft.com/office/officeart/2005/8/layout/orgChart1"/>
+    <dgm:cxn modelId="{6BD78539-62C8-4644-BBC9-C766CB279EEE}" type="presParOf" srcId="{53162924-E380-4F13-951D-BEACF39D8512}" destId="{55D8A19D-B44C-4543-8E93-195B1EABEBF4}" srcOrd="3" destOrd="0" presId="urn:microsoft.com/office/officeart/2005/8/layout/orgChart1"/>
+    <dgm:cxn modelId="{5932A390-7969-4F0E-A8D1-D6F81DAED60A}" type="presParOf" srcId="{55D8A19D-B44C-4543-8E93-195B1EABEBF4}" destId="{03C008B0-D618-4566-81D6-C351D7E91537}" srcOrd="0" destOrd="0" presId="urn:microsoft.com/office/officeart/2005/8/layout/orgChart1"/>
+    <dgm:cxn modelId="{3FE85719-7BCB-47AC-A87F-44AEF06C0001}" type="presParOf" srcId="{03C008B0-D618-4566-81D6-C351D7E91537}" destId="{E23E029F-CCDE-4802-BD5B-E72E69DC220C}" srcOrd="0" destOrd="0" presId="urn:microsoft.com/office/officeart/2005/8/layout/orgChart1"/>
+    <dgm:cxn modelId="{D150C447-5E57-498F-9D2D-E18438468E61}" type="presParOf" srcId="{03C008B0-D618-4566-81D6-C351D7E91537}" destId="{F4A37C97-FE54-49E7-962A-03D914831B1B}" srcOrd="1" destOrd="0" presId="urn:microsoft.com/office/officeart/2005/8/layout/orgChart1"/>
+    <dgm:cxn modelId="{10E79793-EE6B-422D-BBB4-D443BF6130FC}" type="presParOf" srcId="{55D8A19D-B44C-4543-8E93-195B1EABEBF4}" destId="{B0867A8C-591D-49C0-8D21-5F3F2D46B4B0}" srcOrd="1" destOrd="0" presId="urn:microsoft.com/office/officeart/2005/8/layout/orgChart1"/>
+    <dgm:cxn modelId="{67B184F6-64E8-46AF-927E-40F356F0E48A}" type="presParOf" srcId="{55D8A19D-B44C-4543-8E93-195B1EABEBF4}" destId="{7F20D33C-24D1-4880-8DB0-18D2DC68FE3C}" srcOrd="2" destOrd="0" presId="urn:microsoft.com/office/officeart/2005/8/layout/orgChart1"/>
+    <dgm:cxn modelId="{49AE52E1-957E-4343-9D01-197E8B128D18}" type="presParOf" srcId="{53162924-E380-4F13-951D-BEACF39D8512}" destId="{2CB729D7-9FD9-4923-A592-F5EBD45F9A25}" srcOrd="4" destOrd="0" presId="urn:microsoft.com/office/officeart/2005/8/layout/orgChart1"/>
+    <dgm:cxn modelId="{56108D1A-C91A-4847-BAC7-DEF1278B499C}" type="presParOf" srcId="{53162924-E380-4F13-951D-BEACF39D8512}" destId="{C0400312-CD5D-42C8-A849-8B233518A7A6}" srcOrd="5" destOrd="0" presId="urn:microsoft.com/office/officeart/2005/8/layout/orgChart1"/>
+    <dgm:cxn modelId="{B5188695-63AE-4541-873D-7EFE0777E847}" type="presParOf" srcId="{C0400312-CD5D-42C8-A849-8B233518A7A6}" destId="{F3CEEB08-81E3-4B4E-9924-779BD48FEBD9}" srcOrd="0" destOrd="0" presId="urn:microsoft.com/office/officeart/2005/8/layout/orgChart1"/>
+    <dgm:cxn modelId="{7642ED77-BC14-4AC1-84EA-31AAB47D372B}" type="presParOf" srcId="{F3CEEB08-81E3-4B4E-9924-779BD48FEBD9}" destId="{BFFE3508-8344-41AA-8992-993D935BCEF6}" srcOrd="0" destOrd="0" presId="urn:microsoft.com/office/officeart/2005/8/layout/orgChart1"/>
+    <dgm:cxn modelId="{2EE2596E-A577-4D9E-845E-107290F6B5BD}" type="presParOf" srcId="{F3CEEB08-81E3-4B4E-9924-779BD48FEBD9}" destId="{4E347E1C-1F98-4703-AB49-0F35F09B9764}" srcOrd="1" destOrd="0" presId="urn:microsoft.com/office/officeart/2005/8/layout/orgChart1"/>
+    <dgm:cxn modelId="{509FD685-62C6-4760-A848-D05F0C62CC6E}" type="presParOf" srcId="{C0400312-CD5D-42C8-A849-8B233518A7A6}" destId="{69300EC1-1F5D-4E64-8F2A-A5F6F0A90F85}" srcOrd="1" destOrd="0" presId="urn:microsoft.com/office/officeart/2005/8/layout/orgChart1"/>
+    <dgm:cxn modelId="{48679BD8-78CA-40BC-8B1D-A74533701F2C}" type="presParOf" srcId="{C0400312-CD5D-42C8-A849-8B233518A7A6}" destId="{76C01376-5C6B-4C23-B0E3-C82F62921858}" srcOrd="2" destOrd="0" presId="urn:microsoft.com/office/officeart/2005/8/layout/orgChart1"/>
+    <dgm:cxn modelId="{54BD8259-98A3-4469-A2A1-3D7827EE5B20}" type="presParOf" srcId="{82291019-5DF4-41F5-9B82-F541D34AF701}" destId="{DC482658-9B31-4EA9-AC9A-65C7307F229C}" srcOrd="2" destOrd="0" presId="urn:microsoft.com/office/officeart/2005/8/layout/orgChart1"/>
+    <dgm:cxn modelId="{47151327-8325-4D61-A584-5F53EBB66E81}" type="presParOf" srcId="{4475EE71-0B20-49DF-B999-1F9A9B747CB0}" destId="{8FCB252B-3307-47FD-BDC8-834D30E499B4}" srcOrd="2" destOrd="0" presId="urn:microsoft.com/office/officeart/2005/8/layout/orgChart1"/>
+    <dgm:cxn modelId="{E7F97F95-CAC4-48FA-A14E-4E8321BA8C74}" type="presParOf" srcId="{4475EE71-0B20-49DF-B999-1F9A9B747CB0}" destId="{5B7D6665-C544-4F11-9E77-E68AE9144549}" srcOrd="3" destOrd="0" presId="urn:microsoft.com/office/officeart/2005/8/layout/orgChart1"/>
+    <dgm:cxn modelId="{41EDC9D0-0915-4BEE-8ECB-0E1B3932136C}" type="presParOf" srcId="{5B7D6665-C544-4F11-9E77-E68AE9144549}" destId="{CD25BB83-46B3-40B1-85B3-4902F27FE65F}" srcOrd="0" destOrd="0" presId="urn:microsoft.com/office/officeart/2005/8/layout/orgChart1"/>
+    <dgm:cxn modelId="{1A2875A6-C16D-435C-B984-0ECB5EBF457E}" type="presParOf" srcId="{CD25BB83-46B3-40B1-85B3-4902F27FE65F}" destId="{43388941-A117-4DB9-8CD7-C99C062261CA}" srcOrd="0" destOrd="0" presId="urn:microsoft.com/office/officeart/2005/8/layout/orgChart1"/>
+    <dgm:cxn modelId="{6ED31902-FC9C-4679-BFD8-1EA520EDA6F7}" type="presParOf" srcId="{CD25BB83-46B3-40B1-85B3-4902F27FE65F}" destId="{606DE60B-0C87-4726-9FA9-F5472C233AFD}" srcOrd="1" destOrd="0" presId="urn:microsoft.com/office/officeart/2005/8/layout/orgChart1"/>
+    <dgm:cxn modelId="{290336D8-0C1A-4329-9FFB-88191E639CBA}" type="presParOf" srcId="{5B7D6665-C544-4F11-9E77-E68AE9144549}" destId="{72046936-391B-4046-A4AD-D43DBDA30535}" srcOrd="1" destOrd="0" presId="urn:microsoft.com/office/officeart/2005/8/layout/orgChart1"/>
+    <dgm:cxn modelId="{AAD3D808-78B6-4A1D-A446-A351B8A7CA09}" type="presParOf" srcId="{72046936-391B-4046-A4AD-D43DBDA30535}" destId="{91009747-C1A1-4F22-BB98-913DF8E30579}" srcOrd="0" destOrd="0" presId="urn:microsoft.com/office/officeart/2005/8/layout/orgChart1"/>
+    <dgm:cxn modelId="{9256C704-635E-4ACC-B1B3-8D4032D5DABE}" type="presParOf" srcId="{72046936-391B-4046-A4AD-D43DBDA30535}" destId="{296A3DD3-D10E-44DC-87C5-450B06630578}" srcOrd="1" destOrd="0" presId="urn:microsoft.com/office/officeart/2005/8/layout/orgChart1"/>
+    <dgm:cxn modelId="{5CCA8FB8-BCB5-4040-8C1B-29A247BD7C7E}" type="presParOf" srcId="{296A3DD3-D10E-44DC-87C5-450B06630578}" destId="{9591A09D-91A9-49F1-BB47-23DCC1D1F536}" srcOrd="0" destOrd="0" presId="urn:microsoft.com/office/officeart/2005/8/layout/orgChart1"/>
+    <dgm:cxn modelId="{39DBA641-7D5A-4DD3-A116-C1EEB78365F6}" type="presParOf" srcId="{9591A09D-91A9-49F1-BB47-23DCC1D1F536}" destId="{F4E377A4-1C1B-4BAB-A6FD-F12918D00C40}" srcOrd="0" destOrd="0" presId="urn:microsoft.com/office/officeart/2005/8/layout/orgChart1"/>
+    <dgm:cxn modelId="{CE325474-F18E-4AC7-9354-6C27ACDC4E24}" type="presParOf" srcId="{9591A09D-91A9-49F1-BB47-23DCC1D1F536}" destId="{6203155C-2781-4A2A-9DBA-897AE60C30E9}" srcOrd="1" destOrd="0" presId="urn:microsoft.com/office/officeart/2005/8/layout/orgChart1"/>
+    <dgm:cxn modelId="{AEA2F774-4252-4787-AC50-ECF113F54A1F}" type="presParOf" srcId="{296A3DD3-D10E-44DC-87C5-450B06630578}" destId="{2CD9269A-73C1-4574-A9C9-368AE267AF87}" srcOrd="1" destOrd="0" presId="urn:microsoft.com/office/officeart/2005/8/layout/orgChart1"/>
+    <dgm:cxn modelId="{ADB87B83-8D26-4957-9807-B4D3C4F6697B}" type="presParOf" srcId="{296A3DD3-D10E-44DC-87C5-450B06630578}" destId="{53549A51-74E3-41BF-82B4-46E5C30EDB5D}" srcOrd="2" destOrd="0" presId="urn:microsoft.com/office/officeart/2005/8/layout/orgChart1"/>
+    <dgm:cxn modelId="{B0F5050E-B237-46AC-B530-2F7A183CE19E}" type="presParOf" srcId="{72046936-391B-4046-A4AD-D43DBDA30535}" destId="{3A03A460-9002-4370-A199-EAB960EF48AB}" srcOrd="2" destOrd="0" presId="urn:microsoft.com/office/officeart/2005/8/layout/orgChart1"/>
+    <dgm:cxn modelId="{3CF8F4A5-F023-412B-839F-A13E6D89CD0E}" type="presParOf" srcId="{72046936-391B-4046-A4AD-D43DBDA30535}" destId="{549F96C8-8606-4609-AEC3-11D9DE4891F6}" srcOrd="3" destOrd="0" presId="urn:microsoft.com/office/officeart/2005/8/layout/orgChart1"/>
+    <dgm:cxn modelId="{208A2459-BEEE-4386-8A0F-A18745550354}" type="presParOf" srcId="{549F96C8-8606-4609-AEC3-11D9DE4891F6}" destId="{964FD639-C688-4874-8173-A373D9B055C1}" srcOrd="0" destOrd="0" presId="urn:microsoft.com/office/officeart/2005/8/layout/orgChart1"/>
+    <dgm:cxn modelId="{F076A28F-0838-408A-9BB5-CEF25688F26F}" type="presParOf" srcId="{964FD639-C688-4874-8173-A373D9B055C1}" destId="{2C2CB86A-B2B9-4966-9301-087BCD3C9AD9}" srcOrd="0" destOrd="0" presId="urn:microsoft.com/office/officeart/2005/8/layout/orgChart1"/>
+    <dgm:cxn modelId="{5EA6D940-70FA-40F0-8E40-2131C5F5481A}" type="presParOf" srcId="{964FD639-C688-4874-8173-A373D9B055C1}" destId="{D9191535-5045-45F7-AEE8-4C43A915BC01}" srcOrd="1" destOrd="0" presId="urn:microsoft.com/office/officeart/2005/8/layout/orgChart1"/>
+    <dgm:cxn modelId="{91DC0AF3-147F-4413-813B-8C95FC410F8F}" type="presParOf" srcId="{549F96C8-8606-4609-AEC3-11D9DE4891F6}" destId="{36355A79-3371-4B75-9F9C-93967198B200}" srcOrd="1" destOrd="0" presId="urn:microsoft.com/office/officeart/2005/8/layout/orgChart1"/>
+    <dgm:cxn modelId="{E6EE84D3-AB65-43B9-90EC-70EEEAC440F6}" type="presParOf" srcId="{549F96C8-8606-4609-AEC3-11D9DE4891F6}" destId="{27B8001D-E5B6-4E56-BC51-B00A37074774}" srcOrd="2" destOrd="0" presId="urn:microsoft.com/office/officeart/2005/8/layout/orgChart1"/>
+    <dgm:cxn modelId="{B6A7935C-D5FE-41E3-9669-811FE1FD96F7}" type="presParOf" srcId="{72046936-391B-4046-A4AD-D43DBDA30535}" destId="{26928F67-D30B-46F7-9BBC-A714A69E9E36}" srcOrd="4" destOrd="0" presId="urn:microsoft.com/office/officeart/2005/8/layout/orgChart1"/>
+    <dgm:cxn modelId="{BA9D2884-81CC-4F6C-A00A-95F3F226A536}" type="presParOf" srcId="{72046936-391B-4046-A4AD-D43DBDA30535}" destId="{147FC319-8391-46E6-9694-A5B5FBD8D211}" srcOrd="5" destOrd="0" presId="urn:microsoft.com/office/officeart/2005/8/layout/orgChart1"/>
+    <dgm:cxn modelId="{E1E0A4FB-0210-4F00-9265-55731E3AC29C}" type="presParOf" srcId="{147FC319-8391-46E6-9694-A5B5FBD8D211}" destId="{E2BF8E42-FFB9-40AA-BE62-AA298C2C5DAB}" srcOrd="0" destOrd="0" presId="urn:microsoft.com/office/officeart/2005/8/layout/orgChart1"/>
+    <dgm:cxn modelId="{BEF7A496-B3B8-494A-900A-03CEB01A9A18}" type="presParOf" srcId="{E2BF8E42-FFB9-40AA-BE62-AA298C2C5DAB}" destId="{9DACFD1A-FF7B-4D0C-872A-9BF71DBC1A7F}" srcOrd="0" destOrd="0" presId="urn:microsoft.com/office/officeart/2005/8/layout/orgChart1"/>
+    <dgm:cxn modelId="{D28F7E2C-BE1C-42CF-9BAE-8AB6F8BA0945}" type="presParOf" srcId="{E2BF8E42-FFB9-40AA-BE62-AA298C2C5DAB}" destId="{30D701ED-2649-4A45-ACE7-7CD7009565A7}" srcOrd="1" destOrd="0" presId="urn:microsoft.com/office/officeart/2005/8/layout/orgChart1"/>
+    <dgm:cxn modelId="{23218464-5F00-4017-A783-0C8701FA577D}" type="presParOf" srcId="{147FC319-8391-46E6-9694-A5B5FBD8D211}" destId="{8D120815-0F06-4B69-B00E-4575A977EF96}" srcOrd="1" destOrd="0" presId="urn:microsoft.com/office/officeart/2005/8/layout/orgChart1"/>
+    <dgm:cxn modelId="{1EC5F0AB-CFC6-46D4-8BDE-0B0DC7F47E99}" type="presParOf" srcId="{147FC319-8391-46E6-9694-A5B5FBD8D211}" destId="{58529E05-A033-438B-A865-3F6583A18E6E}" srcOrd="2" destOrd="0" presId="urn:microsoft.com/office/officeart/2005/8/layout/orgChart1"/>
+    <dgm:cxn modelId="{4D971285-979B-4748-80CB-B71E8788FBAF}" type="presParOf" srcId="{72046936-391B-4046-A4AD-D43DBDA30535}" destId="{3037C055-D06E-401D-B189-D981F19DE37F}" srcOrd="6" destOrd="0" presId="urn:microsoft.com/office/officeart/2005/8/layout/orgChart1"/>
+    <dgm:cxn modelId="{2CC6B40B-B1C5-4514-8207-ACEC31425633}" type="presParOf" srcId="{72046936-391B-4046-A4AD-D43DBDA30535}" destId="{931AF06F-D184-4085-AB80-6C0D179AD339}" srcOrd="7" destOrd="0" presId="urn:microsoft.com/office/officeart/2005/8/layout/orgChart1"/>
+    <dgm:cxn modelId="{9ED03819-015B-4D5A-AF3C-5572D1E662B8}" type="presParOf" srcId="{931AF06F-D184-4085-AB80-6C0D179AD339}" destId="{E36C9553-034B-4BBD-914A-252DD6375F56}" srcOrd="0" destOrd="0" presId="urn:microsoft.com/office/officeart/2005/8/layout/orgChart1"/>
+    <dgm:cxn modelId="{971E19EB-1484-4D67-8845-0420045FD8FF}" type="presParOf" srcId="{E36C9553-034B-4BBD-914A-252DD6375F56}" destId="{857A08EE-ED24-48DA-BF3D-30B9246EC1B6}" srcOrd="0" destOrd="0" presId="urn:microsoft.com/office/officeart/2005/8/layout/orgChart1"/>
+    <dgm:cxn modelId="{E60002C6-8F1B-4012-9F25-D7494928D710}" type="presParOf" srcId="{E36C9553-034B-4BBD-914A-252DD6375F56}" destId="{36715243-9A80-4E76-A8B9-B96A2736DE92}" srcOrd="1" destOrd="0" presId="urn:microsoft.com/office/officeart/2005/8/layout/orgChart1"/>
+    <dgm:cxn modelId="{1B0302F5-5069-4B9D-A972-D8B30AF9BBA3}" type="presParOf" srcId="{931AF06F-D184-4085-AB80-6C0D179AD339}" destId="{D6247A2B-5AA1-4FEE-B7DE-A99A114A6193}" srcOrd="1" destOrd="0" presId="urn:microsoft.com/office/officeart/2005/8/layout/orgChart1"/>
+    <dgm:cxn modelId="{6A645E88-C464-4300-9458-6F78C79654A1}" type="presParOf" srcId="{931AF06F-D184-4085-AB80-6C0D179AD339}" destId="{95E5ECDC-7465-4D25-848C-5D112670D228}" srcOrd="2" destOrd="0" presId="urn:microsoft.com/office/officeart/2005/8/layout/orgChart1"/>
+    <dgm:cxn modelId="{DE1AA2A0-67E6-4F72-A2D6-ECB5431F7865}" type="presParOf" srcId="{72046936-391B-4046-A4AD-D43DBDA30535}" destId="{6B781BB0-06EF-4521-8DFA-49912335E089}" srcOrd="8" destOrd="0" presId="urn:microsoft.com/office/officeart/2005/8/layout/orgChart1"/>
+    <dgm:cxn modelId="{57753CCC-C4C2-4D03-B7D1-0531465AC43D}" type="presParOf" srcId="{72046936-391B-4046-A4AD-D43DBDA30535}" destId="{34D00B27-30A9-4CDC-9364-1768E1462B6C}" srcOrd="9" destOrd="0" presId="urn:microsoft.com/office/officeart/2005/8/layout/orgChart1"/>
+    <dgm:cxn modelId="{938554E5-20D7-4048-887A-B3C62F98F393}" type="presParOf" srcId="{34D00B27-30A9-4CDC-9364-1768E1462B6C}" destId="{2ABA9A30-AAB6-4E77-A4E7-3A8DCC959920}" srcOrd="0" destOrd="0" presId="urn:microsoft.com/office/officeart/2005/8/layout/orgChart1"/>
+    <dgm:cxn modelId="{4A67AEEF-6424-4B47-9562-6EE71B7B544D}" type="presParOf" srcId="{2ABA9A30-AAB6-4E77-A4E7-3A8DCC959920}" destId="{FABAE31A-B212-438A-AA04-253EF16BAACC}" srcOrd="0" destOrd="0" presId="urn:microsoft.com/office/officeart/2005/8/layout/orgChart1"/>
+    <dgm:cxn modelId="{2BA4801A-7E1D-463B-A573-444D5A393C1D}" type="presParOf" srcId="{2ABA9A30-AAB6-4E77-A4E7-3A8DCC959920}" destId="{9B5ED0BE-FC6D-4449-AA54-90F1FD7FD6AE}" srcOrd="1" destOrd="0" presId="urn:microsoft.com/office/officeart/2005/8/layout/orgChart1"/>
+    <dgm:cxn modelId="{60AF74F6-A6C7-4A84-B2B1-FB45EF9A2229}" type="presParOf" srcId="{34D00B27-30A9-4CDC-9364-1768E1462B6C}" destId="{32510E10-A62E-45B9-B757-EA67BFCEE1E5}" srcOrd="1" destOrd="0" presId="urn:microsoft.com/office/officeart/2005/8/layout/orgChart1"/>
+    <dgm:cxn modelId="{68C3D242-A892-4C93-8A8F-1E8DFC170877}" type="presParOf" srcId="{34D00B27-30A9-4CDC-9364-1768E1462B6C}" destId="{3060AB14-E616-4D8D-AF0A-D4B5EFF06786}" srcOrd="2" destOrd="0" presId="urn:microsoft.com/office/officeart/2005/8/layout/orgChart1"/>
+    <dgm:cxn modelId="{7CEFAEC1-7714-4C27-8EB8-663EE30F9651}" type="presParOf" srcId="{5B7D6665-C544-4F11-9E77-E68AE9144549}" destId="{D8760256-E783-4C9F-972D-52CE241DEA41}" srcOrd="2" destOrd="0" presId="urn:microsoft.com/office/officeart/2005/8/layout/orgChart1"/>
+    <dgm:cxn modelId="{07BF5E10-82C0-42FC-97A3-8BE95E3282A2}" type="presParOf" srcId="{4475EE71-0B20-49DF-B999-1F9A9B747CB0}" destId="{A0858319-9F2D-4215-88FB-34291F2A9812}" srcOrd="4" destOrd="0" presId="urn:microsoft.com/office/officeart/2005/8/layout/orgChart1"/>
+    <dgm:cxn modelId="{759A262E-B58D-4FEE-A740-5D7D4B415E4A}" type="presParOf" srcId="{4475EE71-0B20-49DF-B999-1F9A9B747CB0}" destId="{B6BE1BA0-8B32-4BCE-8456-EAE83283E9E2}" srcOrd="5" destOrd="0" presId="urn:microsoft.com/office/officeart/2005/8/layout/orgChart1"/>
+    <dgm:cxn modelId="{FBFFE146-7519-4E0C-BF0C-A31F8AC7425A}" type="presParOf" srcId="{B6BE1BA0-8B32-4BCE-8456-EAE83283E9E2}" destId="{517C03E2-78D3-40F3-AB75-79462BF74E2A}" srcOrd="0" destOrd="0" presId="urn:microsoft.com/office/officeart/2005/8/layout/orgChart1"/>
+    <dgm:cxn modelId="{C187F39F-6736-43AE-B324-06A3E43CE55F}" type="presParOf" srcId="{517C03E2-78D3-40F3-AB75-79462BF74E2A}" destId="{A5A42A08-E06F-4587-9B5F-F709ADACD0C2}" srcOrd="0" destOrd="0" presId="urn:microsoft.com/office/officeart/2005/8/layout/orgChart1"/>
+    <dgm:cxn modelId="{D02B2F03-DAB8-4A90-82C0-53162DEE0644}" type="presParOf" srcId="{517C03E2-78D3-40F3-AB75-79462BF74E2A}" destId="{6A0B3C68-231D-4899-AF55-77BD2B06CC69}" srcOrd="1" destOrd="0" presId="urn:microsoft.com/office/officeart/2005/8/layout/orgChart1"/>
+    <dgm:cxn modelId="{30F1F87E-6750-4966-8223-1F2451E9D645}" type="presParOf" srcId="{B6BE1BA0-8B32-4BCE-8456-EAE83283E9E2}" destId="{C62F52A5-C838-45E0-A181-BBAAF18C3AEF}" srcOrd="1" destOrd="0" presId="urn:microsoft.com/office/officeart/2005/8/layout/orgChart1"/>
+    <dgm:cxn modelId="{E7B20A12-BB8E-4731-AA6F-BAC6C955B39D}" type="presParOf" srcId="{C62F52A5-C838-45E0-A181-BBAAF18C3AEF}" destId="{BB2430FF-24AD-42A4-8F52-02A212896345}" srcOrd="0" destOrd="0" presId="urn:microsoft.com/office/officeart/2005/8/layout/orgChart1"/>
+    <dgm:cxn modelId="{5AC0C512-6033-46B2-8023-C6A0EA65E56C}" type="presParOf" srcId="{C62F52A5-C838-45E0-A181-BBAAF18C3AEF}" destId="{37A5638B-0A24-431E-830D-3673B3171248}" srcOrd="1" destOrd="0" presId="urn:microsoft.com/office/officeart/2005/8/layout/orgChart1"/>
+    <dgm:cxn modelId="{3863F653-0DE0-4B46-8041-668BE6C94751}" type="presParOf" srcId="{37A5638B-0A24-431E-830D-3673B3171248}" destId="{6B87C08B-6CA8-4941-81D7-029CEFC93CDC}" srcOrd="0" destOrd="0" presId="urn:microsoft.com/office/officeart/2005/8/layout/orgChart1"/>
+    <dgm:cxn modelId="{4D90DA41-63A9-4598-B683-B6B57FACDD8B}" type="presParOf" srcId="{6B87C08B-6CA8-4941-81D7-029CEFC93CDC}" destId="{BA22B9A5-25FC-4909-AD94-9A4716C6DA77}" srcOrd="0" destOrd="0" presId="urn:microsoft.com/office/officeart/2005/8/layout/orgChart1"/>
+    <dgm:cxn modelId="{DEC4E5B5-8821-4BB2-A437-B1930C9E9E68}" type="presParOf" srcId="{6B87C08B-6CA8-4941-81D7-029CEFC93CDC}" destId="{7F1CD5BD-A8C9-4BED-9053-A0C3DCAF6B00}" srcOrd="1" destOrd="0" presId="urn:microsoft.com/office/officeart/2005/8/layout/orgChart1"/>
+    <dgm:cxn modelId="{66A41CB5-DEAF-4A8F-B291-5CEA81586810}" type="presParOf" srcId="{37A5638B-0A24-431E-830D-3673B3171248}" destId="{D41190D6-32E8-45BC-AD41-F54E50438388}" srcOrd="1" destOrd="0" presId="urn:microsoft.com/office/officeart/2005/8/layout/orgChart1"/>
+    <dgm:cxn modelId="{F463B284-1A83-43FA-B8D9-33E8C1C87AD3}" type="presParOf" srcId="{37A5638B-0A24-431E-830D-3673B3171248}" destId="{C2F254A9-7383-40E7-9293-521018D18C9A}" srcOrd="2" destOrd="0" presId="urn:microsoft.com/office/officeart/2005/8/layout/orgChart1"/>
+    <dgm:cxn modelId="{11D88575-4968-448D-B413-92549F87D84D}" type="presParOf" srcId="{C62F52A5-C838-45E0-A181-BBAAF18C3AEF}" destId="{6752AD31-53F2-4684-A0AF-03BDDC679F2F}" srcOrd="2" destOrd="0" presId="urn:microsoft.com/office/officeart/2005/8/layout/orgChart1"/>
+    <dgm:cxn modelId="{D4655956-C17B-4992-80FC-380FB0D49DDC}" type="presParOf" srcId="{C62F52A5-C838-45E0-A181-BBAAF18C3AEF}" destId="{48CEF8D0-8959-4C66-A856-B79B32E5D9C2}" srcOrd="3" destOrd="0" presId="urn:microsoft.com/office/officeart/2005/8/layout/orgChart1"/>
+    <dgm:cxn modelId="{EF27D212-A276-4F68-A291-1F8F601E83A3}" type="presParOf" srcId="{48CEF8D0-8959-4C66-A856-B79B32E5D9C2}" destId="{8FAFAEF1-DEB3-4118-B09B-0C67EEB8E10E}" srcOrd="0" destOrd="0" presId="urn:microsoft.com/office/officeart/2005/8/layout/orgChart1"/>
+    <dgm:cxn modelId="{F14E6A00-1168-4032-A513-9A0755BAF146}" type="presParOf" srcId="{8FAFAEF1-DEB3-4118-B09B-0C67EEB8E10E}" destId="{FBE39AD1-E14F-439B-9591-CD0AC1081963}" srcOrd="0" destOrd="0" presId="urn:microsoft.com/office/officeart/2005/8/layout/orgChart1"/>
+    <dgm:cxn modelId="{EC276876-568C-435D-9DF8-02092C700236}" type="presParOf" srcId="{8FAFAEF1-DEB3-4118-B09B-0C67EEB8E10E}" destId="{BAAEA411-0A4F-46DB-81C0-2F29C353D051}" srcOrd="1" destOrd="0" presId="urn:microsoft.com/office/officeart/2005/8/layout/orgChart1"/>
+    <dgm:cxn modelId="{859DA5A8-0F67-49FE-AABB-F1A81A3F7167}" type="presParOf" srcId="{48CEF8D0-8959-4C66-A856-B79B32E5D9C2}" destId="{9622466C-8D6A-40AA-9337-BB3C18C91BD5}" srcOrd="1" destOrd="0" presId="urn:microsoft.com/office/officeart/2005/8/layout/orgChart1"/>
+    <dgm:cxn modelId="{3044818F-364D-4B16-B6FE-C2FE7C1A1E79}" type="presParOf" srcId="{48CEF8D0-8959-4C66-A856-B79B32E5D9C2}" destId="{7DACC0DB-F8DD-4C73-86D4-70B7C21D4E18}" srcOrd="2" destOrd="0" presId="urn:microsoft.com/office/officeart/2005/8/layout/orgChart1"/>
+    <dgm:cxn modelId="{B5359011-A0FB-467A-BD7D-D35EE71A0B0A}" type="presParOf" srcId="{B6BE1BA0-8B32-4BCE-8456-EAE83283E9E2}" destId="{746EE2DC-F117-4BD6-9D9C-5A987DBFCA55}" srcOrd="2" destOrd="0" presId="urn:microsoft.com/office/officeart/2005/8/layout/orgChart1"/>
+    <dgm:cxn modelId="{C2F33B2D-1AF5-420B-A1F0-A44DB542EE0F}" type="presParOf" srcId="{FAA277E7-659D-428E-9FA8-324008B915FC}" destId="{A034381C-229F-46C0-84BC-0E0EE195639F}" srcOrd="2" destOrd="0" presId="urn:microsoft.com/office/officeart/2005/8/layout/orgChart1"/>
   </dgm:cxnLst>
   <dgm:bg/>
   <dgm:whole/>
@@ -13732,6 +13753,7 @@
     <w:rsidRoot w:val="00F262F1"/>
     <w:rsid w:val="00714C95"/>
     <w:rsid w:val="007207C2"/>
+    <w:rsid w:val="007C7373"/>
     <w:rsid w:val="00F262F1"/>
   </w:rsids>
   <m:mathPr>

</xml_diff>